<commit_message>
data download and organizing
</commit_message>
<xml_diff>
--- a/assets/Resource list.docx
+++ b/assets/Resource list.docx
@@ -50,16 +50,11 @@
           <w:numId w:val="2"/>
         </w:numPr>
       </w:pPr>
-      <w:proofErr w:type="spellStart"/>
       <w:r>
         <w:t>covid</w:t>
       </w:r>
       <w:r>
-        <w:t>Dataset</w:t>
-      </w:r>
-      <w:proofErr w:type="spellEnd"/>
-      <w:r>
-        <w:t xml:space="preserve"> updated 12/4/2020 (7022) – </w:t>
+        <w:t xml:space="preserve">Dataset updated 12/4/2020 (7022) – </w:t>
       </w:r>
       <w:r>
         <w:rPr>
@@ -83,7 +78,36 @@
         </w:r>
       </w:hyperlink>
       <w:r>
-        <w:t xml:space="preserve"> - full set last updated 11/23/20, but is updated weekly w/ 1-2 week lag</w:t>
+        <w:t xml:space="preserve"> - full set last updated 11/23/20</w:t>
+      </w:r>
+      <w:r>
+        <w:t xml:space="preserve"> (</w:t>
+      </w:r>
+      <w:r>
+        <w:rPr>
+          <w:rFonts w:ascii="Helvetica" w:hAnsi="Helvetica"/>
+          <w:color w:val="666666"/>
+          <w:sz w:val="20"/>
+          <w:szCs w:val="20"/>
+          <w:shd w:val="clear" w:color="auto" w:fill="FFFFFF"/>
+        </w:rPr>
+        <w:t>672212</w:t>
+      </w:r>
+      <w:r>
+        <w:rPr>
+          <w:rFonts w:ascii="Helvetica" w:hAnsi="Helvetica"/>
+          <w:color w:val="666666"/>
+          <w:sz w:val="20"/>
+          <w:szCs w:val="20"/>
+          <w:shd w:val="clear" w:color="auto" w:fill="FFFFFF"/>
+        </w:rPr>
+        <w:t xml:space="preserve"> rows)</w:t>
+      </w:r>
+      <w:r>
+        <w:t xml:space="preserve">, but is updated weekly </w:t>
+      </w:r>
+      <w:r>
+        <w:t>on Fridays(?)</w:t>
       </w:r>
     </w:p>
     <w:p/>
@@ -107,15 +131,7 @@
     <w:p/>
     <w:p>
       <w:r>
-        <w:t xml:space="preserve">WHO </w:t>
-      </w:r>
-      <w:proofErr w:type="spellStart"/>
-      <w:r>
-        <w:t>covid</w:t>
-      </w:r>
-      <w:proofErr w:type="spellEnd"/>
-      <w:r>
-        <w:t xml:space="preserve"> dashboard: </w:t>
+        <w:t xml:space="preserve">WHO covid dashboard: </w:t>
       </w:r>
       <w:hyperlink r:id="rId8" w:history="1">
         <w:r>
@@ -201,15 +217,7 @@
         </w:r>
       </w:hyperlink>
       <w:r>
-        <w:t xml:space="preserve"> – ALL </w:t>
-      </w:r>
-      <w:proofErr w:type="spellStart"/>
-      <w:r>
-        <w:t>covid</w:t>
-      </w:r>
-      <w:proofErr w:type="spellEnd"/>
-      <w:r>
-        <w:t xml:space="preserve"> studies (4156)</w:t>
+        <w:t xml:space="preserve"> – ALL covid studies (4156)</w:t>
       </w:r>
     </w:p>
     <w:p>
@@ -229,15 +237,7 @@
         </w:r>
       </w:hyperlink>
       <w:r>
-        <w:t xml:space="preserve"> – definition for </w:t>
-      </w:r>
-      <w:proofErr w:type="spellStart"/>
-      <w:r>
-        <w:t>covid</w:t>
-      </w:r>
-      <w:proofErr w:type="spellEnd"/>
-      <w:r>
-        <w:t xml:space="preserve"> studies</w:t>
+        <w:t xml:space="preserve"> – definition for covid studies</w:t>
       </w:r>
     </w:p>
     <w:p>
@@ -257,15 +257,7 @@
         </w:r>
       </w:hyperlink>
       <w:r>
-        <w:t xml:space="preserve"> – Fed funded </w:t>
-      </w:r>
-      <w:proofErr w:type="spellStart"/>
-      <w:r>
-        <w:t>covid</w:t>
-      </w:r>
-      <w:proofErr w:type="spellEnd"/>
-      <w:r>
-        <w:t xml:space="preserve"> studies (subset from above, NIH, U.S. Federal, 135)</w:t>
+        <w:t xml:space="preserve"> – Fed funded covid studies (subset from above, NIH, U.S. Federal, 135)</w:t>
       </w:r>
     </w:p>
     <w:p>
@@ -285,23 +277,7 @@
         </w:r>
       </w:hyperlink>
       <w:r>
-        <w:t xml:space="preserve"> - WHO </w:t>
-      </w:r>
-      <w:proofErr w:type="spellStart"/>
-      <w:r>
-        <w:t>covid</w:t>
-      </w:r>
-      <w:proofErr w:type="spellEnd"/>
-      <w:r>
-        <w:t xml:space="preserve"> studies (from ICTRP) (3121 – no download button, but could </w:t>
-      </w:r>
-      <w:proofErr w:type="spellStart"/>
-      <w:r>
-        <w:t>webscrape</w:t>
-      </w:r>
-      <w:proofErr w:type="spellEnd"/>
-      <w:r>
-        <w:t>)</w:t>
+        <w:t xml:space="preserve"> - WHO covid studies (from ICTRP) (3121 – no download button, but could webscrape)</w:t>
       </w:r>
     </w:p>
     <w:p/>
@@ -1512,6 +1488,18 @@
       <w:szCs w:val="24"/>
     </w:rPr>
   </w:style>
+  <w:style w:type="character" w:styleId="FollowedHyperlink">
+    <w:name w:val="FollowedHyperlink"/>
+    <w:basedOn w:val="DefaultParagraphFont"/>
+    <w:uiPriority w:val="99"/>
+    <w:semiHidden/>
+    <w:unhideWhenUsed/>
+    <w:rsid w:val="00391990"/>
+    <w:rPr>
+      <w:color w:val="954F72" w:themeColor="followedHyperlink"/>
+      <w:u w:val="single"/>
+    </w:rPr>
+  </w:style>
 </w:styles>
 </file>
 

</xml_diff>

<commit_message>
exploring why studies stopped and playing with vizs
</commit_message>
<xml_diff>
--- a/assets/Resource list.docx
+++ b/assets/Resource list.docx
@@ -4,7 +4,10 @@
   <w:body>
     <w:p>
       <w:r>
-        <w:t>Data downloaded 12/10/2020</w:t>
+        <w:t>Most d</w:t>
+      </w:r>
+      <w:r>
+        <w:t>ata downloaded 12/10/2020</w:t>
       </w:r>
     </w:p>
     <w:p/>
@@ -50,16 +53,11 @@
           <w:numId w:val="2"/>
         </w:numPr>
       </w:pPr>
-      <w:proofErr w:type="spellStart"/>
       <w:r>
         <w:t>covid</w:t>
       </w:r>
       <w:r>
-        <w:t>Dataset</w:t>
-      </w:r>
-      <w:proofErr w:type="spellEnd"/>
-      <w:r>
-        <w:t xml:space="preserve"> updated 12/4/2020 (7022) – </w:t>
+        <w:t xml:space="preserve">Dataset updated 12/4/2020 (7022) – </w:t>
       </w:r>
       <w:r>
         <w:t>includes most CT.gov data</w:t>
@@ -123,15 +121,7 @@
     <w:p/>
     <w:p>
       <w:r>
-        <w:t xml:space="preserve">WHO </w:t>
-      </w:r>
-      <w:proofErr w:type="spellStart"/>
-      <w:r>
-        <w:t>covid</w:t>
-      </w:r>
-      <w:proofErr w:type="spellEnd"/>
-      <w:r>
-        <w:t xml:space="preserve"> </w:t>
+        <w:t xml:space="preserve">WHO covid </w:t>
       </w:r>
       <w:proofErr w:type="gramStart"/>
       <w:r>
@@ -193,19 +183,7 @@
           <w:rPr>
             <w:rStyle w:val="Hyperlink"/>
           </w:rPr>
-          <w:t>https://aact.ctti-clinicaltrials.or</w:t>
-        </w:r>
-        <w:r>
-          <w:rPr>
-            <w:rStyle w:val="Hyperlink"/>
-          </w:rPr>
-          <w:t>g</w:t>
-        </w:r>
-        <w:r>
-          <w:rPr>
-            <w:rStyle w:val="Hyperlink"/>
-          </w:rPr>
-          <w:t>/points_to_consider</w:t>
+          <w:t>https://aact.ctti-clinicaltrials.org/points_to_consider</w:t>
         </w:r>
       </w:hyperlink>
     </w:p>
@@ -242,15 +220,7 @@
         </w:r>
       </w:hyperlink>
       <w:r>
-        <w:t xml:space="preserve"> – ALL </w:t>
-      </w:r>
-      <w:proofErr w:type="spellStart"/>
-      <w:r>
-        <w:t>covid</w:t>
-      </w:r>
-      <w:proofErr w:type="spellEnd"/>
-      <w:r>
-        <w:t xml:space="preserve"> studies (4156)</w:t>
+        <w:t xml:space="preserve"> – ALL covid studies (4156)</w:t>
       </w:r>
     </w:p>
     <w:p>
@@ -270,15 +240,7 @@
         </w:r>
       </w:hyperlink>
       <w:r>
-        <w:t xml:space="preserve"> – definition for </w:t>
-      </w:r>
-      <w:proofErr w:type="spellStart"/>
-      <w:r>
-        <w:t>covid</w:t>
-      </w:r>
-      <w:proofErr w:type="spellEnd"/>
-      <w:r>
-        <w:t xml:space="preserve"> studies</w:t>
+        <w:t xml:space="preserve"> – definition for covid studies</w:t>
       </w:r>
     </w:p>
     <w:p>
@@ -298,15 +260,7 @@
         </w:r>
       </w:hyperlink>
       <w:r>
-        <w:t xml:space="preserve"> – Fed funded </w:t>
-      </w:r>
-      <w:proofErr w:type="spellStart"/>
-      <w:r>
-        <w:t>covid</w:t>
-      </w:r>
-      <w:proofErr w:type="spellEnd"/>
-      <w:r>
-        <w:t xml:space="preserve"> studies (subset from above, NIH, U.S. Federal, 135)</w:t>
+        <w:t xml:space="preserve"> – Fed funded covid studies (subset from above, NIH, U.S. Federal, 135)</w:t>
       </w:r>
     </w:p>
     <w:p>
@@ -326,23 +280,7 @@
         </w:r>
       </w:hyperlink>
       <w:r>
-        <w:t xml:space="preserve"> - WHO </w:t>
-      </w:r>
-      <w:proofErr w:type="spellStart"/>
-      <w:r>
-        <w:t>covid</w:t>
-      </w:r>
-      <w:proofErr w:type="spellEnd"/>
-      <w:r>
-        <w:t xml:space="preserve"> studies (from ICTRP) (3121 – no download button, but could </w:t>
-      </w:r>
-      <w:proofErr w:type="spellStart"/>
-      <w:r>
-        <w:t>webscrape</w:t>
-      </w:r>
-      <w:proofErr w:type="spellEnd"/>
-      <w:r>
-        <w:t>)</w:t>
+        <w:t xml:space="preserve"> - WHO covid studies (from ICTRP) (3121 – no download button, but could webscrape)</w:t>
       </w:r>
     </w:p>
     <w:p/>
@@ -536,6 +474,323 @@
           <w:t>International Clinical Trials Registry Platform</w:t>
         </w:r>
       </w:hyperlink>
+    </w:p>
+    <w:p/>
+    <w:p/>
+    <w:p>
+      <w:pPr>
+        <w:rPr>
+          <w:b/>
+          <w:bCs/>
+          <w:u w:val="single"/>
+        </w:rPr>
+      </w:pPr>
+      <w:r>
+        <w:rPr>
+          <w:b/>
+          <w:bCs/>
+          <w:u w:val="single"/>
+        </w:rPr>
+        <w:t>CT dataframes:</w:t>
+      </w:r>
+    </w:p>
+    <w:p>
+      <w:pPr>
+        <w:pStyle w:val="ListParagraph"/>
+        <w:numPr>
+          <w:ilvl w:val="0"/>
+          <w:numId w:val="5"/>
+        </w:numPr>
+      </w:pPr>
+      <w:r>
+        <w:t>ct_whole</w:t>
+      </w:r>
+      <w:r>
+        <w:t xml:space="preserve"> </w:t>
+      </w:r>
+      <w:r>
+        <w:t>(</w:t>
+      </w:r>
+      <w:r>
+        <w:t>CT_from_python</w:t>
+      </w:r>
+      <w:r>
+        <w:t>)</w:t>
+      </w:r>
+      <w:r>
+        <w:t xml:space="preserve"> </w:t>
+      </w:r>
+      <w:r>
+        <w:t>– all records with some of the below tables joined</w:t>
+      </w:r>
+      <w:r>
+        <w:t xml:space="preserve"> and some manipulation</w:t>
+      </w:r>
+    </w:p>
+    <w:p>
+      <w:pPr>
+        <w:pStyle w:val="ListParagraph"/>
+        <w:numPr>
+          <w:ilvl w:val="0"/>
+          <w:numId w:val="5"/>
+        </w:numPr>
+      </w:pPr>
+      <w:r>
+        <w:t>ct_covid – dataset from clinicaltrials that they have determined is covid only</w:t>
+      </w:r>
+    </w:p>
+    <w:p>
+      <w:pPr>
+        <w:pStyle w:val="ListParagraph"/>
+        <w:numPr>
+          <w:ilvl w:val="0"/>
+          <w:numId w:val="5"/>
+        </w:numPr>
+      </w:pPr>
+      <w:r>
+        <w:t>ct_no_covid</w:t>
+      </w:r>
+      <w:r>
+        <w:t xml:space="preserve"> (</w:t>
+      </w:r>
+      <w:r>
+        <w:t>ct_no_covid_from_python</w:t>
+      </w:r>
+      <w:r>
+        <w:t>)</w:t>
+      </w:r>
+      <w:r>
+        <w:t xml:space="preserve"> – ct_whole with studies from ct_covid removed</w:t>
+      </w:r>
+    </w:p>
+    <w:p>
+      <w:pPr>
+        <w:pStyle w:val="ListParagraph"/>
+        <w:numPr>
+          <w:ilvl w:val="0"/>
+          <w:numId w:val="5"/>
+        </w:numPr>
+      </w:pPr>
+      <w:r>
+        <w:t xml:space="preserve">interventions </w:t>
+      </w:r>
+    </w:p>
+    <w:p>
+      <w:pPr>
+        <w:pStyle w:val="ListParagraph"/>
+        <w:numPr>
+          <w:ilvl w:val="0"/>
+          <w:numId w:val="5"/>
+        </w:numPr>
+      </w:pPr>
+      <w:r>
+        <w:t xml:space="preserve">conditions </w:t>
+      </w:r>
+    </w:p>
+    <w:p>
+      <w:pPr>
+        <w:pStyle w:val="ListParagraph"/>
+        <w:numPr>
+          <w:ilvl w:val="0"/>
+          <w:numId w:val="5"/>
+        </w:numPr>
+      </w:pPr>
+      <w:r>
+        <w:t xml:space="preserve">countries </w:t>
+      </w:r>
+      <w:r>
+        <w:t>– what does “</w:t>
+      </w:r>
+      <w:proofErr w:type="gramStart"/>
+      <w:r>
+        <w:t>removed</w:t>
+      </w:r>
+      <w:proofErr w:type="gramEnd"/>
+      <w:r>
+        <w:t>” mean?</w:t>
+      </w:r>
+    </w:p>
+    <w:p>
+      <w:pPr>
+        <w:pStyle w:val="ListParagraph"/>
+        <w:numPr>
+          <w:ilvl w:val="0"/>
+          <w:numId w:val="5"/>
+        </w:numPr>
+      </w:pPr>
+      <w:proofErr w:type="gramStart"/>
+      <w:r>
+        <w:t xml:space="preserve">sponsors </w:t>
+      </w:r>
+      <w:r>
+        <w:t xml:space="preserve"> -</w:t>
+      </w:r>
+      <w:proofErr w:type="gramEnd"/>
+      <w:r>
+        <w:t xml:space="preserve"> joined “lead” sponsors to main set</w:t>
+      </w:r>
+    </w:p>
+    <w:p>
+      <w:pPr>
+        <w:pStyle w:val="ListParagraph"/>
+        <w:numPr>
+          <w:ilvl w:val="0"/>
+          <w:numId w:val="5"/>
+        </w:numPr>
+      </w:pPr>
+      <w:r>
+        <w:t>calculated_values</w:t>
+      </w:r>
+      <w:r>
+        <w:t xml:space="preserve"> – joined with main set</w:t>
+      </w:r>
+    </w:p>
+    <w:p/>
+    <w:p>
+      <w:pPr>
+        <w:rPr>
+          <w:b/>
+          <w:bCs/>
+          <w:u w:val="single"/>
+        </w:rPr>
+      </w:pPr>
+      <w:r>
+        <w:rPr>
+          <w:b/>
+          <w:bCs/>
+          <w:u w:val="single"/>
+        </w:rPr>
+        <w:t>WHO dataframes:</w:t>
+      </w:r>
+    </w:p>
+    <w:p>
+      <w:pPr>
+        <w:pStyle w:val="ListParagraph"/>
+        <w:numPr>
+          <w:ilvl w:val="0"/>
+          <w:numId w:val="6"/>
+        </w:numPr>
+      </w:pPr>
+      <w:r>
+        <w:t>WHO_all</w:t>
+      </w:r>
+      <w:r>
+        <w:t xml:space="preserve"> </w:t>
+      </w:r>
+      <w:r>
+        <w:t>(</w:t>
+      </w:r>
+      <w:r>
+        <w:t>WHO_from_</w:t>
+      </w:r>
+      <w:proofErr w:type="gramStart"/>
+      <w:r>
+        <w:t>python</w:t>
+      </w:r>
+      <w:r>
+        <w:t xml:space="preserve"> </w:t>
+      </w:r>
+      <w:r>
+        <w:t>)</w:t>
+      </w:r>
+      <w:proofErr w:type="gramEnd"/>
+      <w:r>
+        <w:t xml:space="preserve"> </w:t>
+      </w:r>
+      <w:r>
+        <w:t>– all records from WHO including added weeks, with some manipulation</w:t>
+      </w:r>
+    </w:p>
+    <w:p>
+      <w:pPr>
+        <w:pStyle w:val="ListParagraph"/>
+        <w:numPr>
+          <w:ilvl w:val="0"/>
+          <w:numId w:val="6"/>
+        </w:numPr>
+      </w:pPr>
+      <w:r>
+        <w:t>WHO_covid</w:t>
+      </w:r>
+      <w:r>
+        <w:t xml:space="preserve"> </w:t>
+      </w:r>
+      <w:r>
+        <w:t>(</w:t>
+      </w:r>
+      <w:r>
+        <w:t>WHO_covid_from_python</w:t>
+      </w:r>
+      <w:r>
+        <w:t>)</w:t>
+      </w:r>
+      <w:r>
+        <w:t xml:space="preserve"> </w:t>
+      </w:r>
+      <w:r>
+        <w:t xml:space="preserve">– dataset from WHO that they determined is covid </w:t>
+      </w:r>
+      <w:proofErr w:type="gramStart"/>
+      <w:r>
+        <w:t>only</w:t>
+      </w:r>
+      <w:proofErr w:type="gramEnd"/>
+    </w:p>
+    <w:p>
+      <w:pPr>
+        <w:pStyle w:val="ListParagraph"/>
+        <w:numPr>
+          <w:ilvl w:val="0"/>
+          <w:numId w:val="6"/>
+        </w:numPr>
+      </w:pPr>
+      <w:r>
+        <w:t>WHO_no_covid</w:t>
+      </w:r>
+      <w:r>
+        <w:t xml:space="preserve"> </w:t>
+      </w:r>
+      <w:r>
+        <w:t>(</w:t>
+      </w:r>
+      <w:r>
+        <w:t>WHO_no_covid_from_python</w:t>
+      </w:r>
+      <w:r>
+        <w:t>)</w:t>
+      </w:r>
+      <w:r>
+        <w:t xml:space="preserve"> </w:t>
+      </w:r>
+      <w:r>
+        <w:t xml:space="preserve">– WHO_all with studies from WHO_covid </w:t>
+      </w:r>
+      <w:proofErr w:type="gramStart"/>
+      <w:r>
+        <w:t>removed</w:t>
+      </w:r>
+      <w:proofErr w:type="gramEnd"/>
+    </w:p>
+    <w:p>
+      <w:r>
+        <w:lastRenderedPageBreak/>
+        <w:t xml:space="preserve">*also exported WHO_all to excel </w:t>
+      </w:r>
+      <w:r>
+        <w:t>(</w:t>
+      </w:r>
+      <w:r>
+        <w:t>WHO_from_python.xlsx</w:t>
+      </w:r>
+      <w:r>
+        <w:t>)</w:t>
+      </w:r>
+      <w:r>
+        <w:t xml:space="preserve"> </w:t>
+      </w:r>
+      <w:r>
+        <w:t>to make more manageable data to import to powerBI or Tableau (seemed to keep date formats better than csv)</w:t>
+      </w:r>
     </w:p>
     <w:p/>
     <w:sectPr>
@@ -664,6 +919,119 @@
     </w:lvl>
   </w:abstractNum>
   <w:abstractNum w:abstractNumId="1" w15:restartNumberingAfterBreak="0">
+    <w:nsid w:val="07975BD0"/>
+    <w:multiLevelType w:val="hybridMultilevel"/>
+    <w:tmpl w:val="00A4E978"/>
+    <w:lvl w:ilvl="0" w:tplc="04090001">
+      <w:start w:val="1"/>
+      <w:numFmt w:val="bullet"/>
+      <w:lvlText w:val=""/>
+      <w:lvlJc w:val="left"/>
+      <w:pPr>
+        <w:ind w:left="720" w:hanging="360"/>
+      </w:pPr>
+      <w:rPr>
+        <w:rFonts w:ascii="Symbol" w:hAnsi="Symbol" w:hint="default"/>
+      </w:rPr>
+    </w:lvl>
+    <w:lvl w:ilvl="1" w:tplc="04090003" w:tentative="1">
+      <w:start w:val="1"/>
+      <w:numFmt w:val="bullet"/>
+      <w:lvlText w:val="o"/>
+      <w:lvlJc w:val="left"/>
+      <w:pPr>
+        <w:ind w:left="1440" w:hanging="360"/>
+      </w:pPr>
+      <w:rPr>
+        <w:rFonts w:ascii="Courier New" w:hAnsi="Courier New" w:cs="Courier New" w:hint="default"/>
+      </w:rPr>
+    </w:lvl>
+    <w:lvl w:ilvl="2" w:tplc="04090005" w:tentative="1">
+      <w:start w:val="1"/>
+      <w:numFmt w:val="bullet"/>
+      <w:lvlText w:val=""/>
+      <w:lvlJc w:val="left"/>
+      <w:pPr>
+        <w:ind w:left="2160" w:hanging="360"/>
+      </w:pPr>
+      <w:rPr>
+        <w:rFonts w:ascii="Wingdings" w:hAnsi="Wingdings" w:hint="default"/>
+      </w:rPr>
+    </w:lvl>
+    <w:lvl w:ilvl="3" w:tplc="04090001" w:tentative="1">
+      <w:start w:val="1"/>
+      <w:numFmt w:val="bullet"/>
+      <w:lvlText w:val=""/>
+      <w:lvlJc w:val="left"/>
+      <w:pPr>
+        <w:ind w:left="2880" w:hanging="360"/>
+      </w:pPr>
+      <w:rPr>
+        <w:rFonts w:ascii="Symbol" w:hAnsi="Symbol" w:hint="default"/>
+      </w:rPr>
+    </w:lvl>
+    <w:lvl w:ilvl="4" w:tplc="04090003" w:tentative="1">
+      <w:start w:val="1"/>
+      <w:numFmt w:val="bullet"/>
+      <w:lvlText w:val="o"/>
+      <w:lvlJc w:val="left"/>
+      <w:pPr>
+        <w:ind w:left="3600" w:hanging="360"/>
+      </w:pPr>
+      <w:rPr>
+        <w:rFonts w:ascii="Courier New" w:hAnsi="Courier New" w:cs="Courier New" w:hint="default"/>
+      </w:rPr>
+    </w:lvl>
+    <w:lvl w:ilvl="5" w:tplc="04090005" w:tentative="1">
+      <w:start w:val="1"/>
+      <w:numFmt w:val="bullet"/>
+      <w:lvlText w:val=""/>
+      <w:lvlJc w:val="left"/>
+      <w:pPr>
+        <w:ind w:left="4320" w:hanging="360"/>
+      </w:pPr>
+      <w:rPr>
+        <w:rFonts w:ascii="Wingdings" w:hAnsi="Wingdings" w:hint="default"/>
+      </w:rPr>
+    </w:lvl>
+    <w:lvl w:ilvl="6" w:tplc="04090001" w:tentative="1">
+      <w:start w:val="1"/>
+      <w:numFmt w:val="bullet"/>
+      <w:lvlText w:val=""/>
+      <w:lvlJc w:val="left"/>
+      <w:pPr>
+        <w:ind w:left="5040" w:hanging="360"/>
+      </w:pPr>
+      <w:rPr>
+        <w:rFonts w:ascii="Symbol" w:hAnsi="Symbol" w:hint="default"/>
+      </w:rPr>
+    </w:lvl>
+    <w:lvl w:ilvl="7" w:tplc="04090003" w:tentative="1">
+      <w:start w:val="1"/>
+      <w:numFmt w:val="bullet"/>
+      <w:lvlText w:val="o"/>
+      <w:lvlJc w:val="left"/>
+      <w:pPr>
+        <w:ind w:left="5760" w:hanging="360"/>
+      </w:pPr>
+      <w:rPr>
+        <w:rFonts w:ascii="Courier New" w:hAnsi="Courier New" w:cs="Courier New" w:hint="default"/>
+      </w:rPr>
+    </w:lvl>
+    <w:lvl w:ilvl="8" w:tplc="04090005" w:tentative="1">
+      <w:start w:val="1"/>
+      <w:numFmt w:val="bullet"/>
+      <w:lvlText w:val=""/>
+      <w:lvlJc w:val="left"/>
+      <w:pPr>
+        <w:ind w:left="6480" w:hanging="360"/>
+      </w:pPr>
+      <w:rPr>
+        <w:rFonts w:ascii="Wingdings" w:hAnsi="Wingdings" w:hint="default"/>
+      </w:rPr>
+    </w:lvl>
+  </w:abstractNum>
+  <w:abstractNum w:abstractNumId="2" w15:restartNumberingAfterBreak="0">
     <w:nsid w:val="0B33461F"/>
     <w:multiLevelType w:val="multilevel"/>
     <w:tmpl w:val="CAD84BD6"/>
@@ -812,7 +1180,7 @@
       </w:rPr>
     </w:lvl>
   </w:abstractNum>
-  <w:abstractNum w:abstractNumId="2" w15:restartNumberingAfterBreak="0">
+  <w:abstractNum w:abstractNumId="3" w15:restartNumberingAfterBreak="0">
     <w:nsid w:val="19465B05"/>
     <w:multiLevelType w:val="hybridMultilevel"/>
     <w:tmpl w:val="2CA2A5CC"/>
@@ -925,7 +1293,120 @@
       </w:rPr>
     </w:lvl>
   </w:abstractNum>
-  <w:abstractNum w:abstractNumId="3" w15:restartNumberingAfterBreak="0">
+  <w:abstractNum w:abstractNumId="4" w15:restartNumberingAfterBreak="0">
+    <w:nsid w:val="20621598"/>
+    <w:multiLevelType w:val="hybridMultilevel"/>
+    <w:tmpl w:val="5322C3F4"/>
+    <w:lvl w:ilvl="0" w:tplc="04090001">
+      <w:start w:val="1"/>
+      <w:numFmt w:val="bullet"/>
+      <w:lvlText w:val=""/>
+      <w:lvlJc w:val="left"/>
+      <w:pPr>
+        <w:ind w:left="720" w:hanging="360"/>
+      </w:pPr>
+      <w:rPr>
+        <w:rFonts w:ascii="Symbol" w:hAnsi="Symbol" w:hint="default"/>
+      </w:rPr>
+    </w:lvl>
+    <w:lvl w:ilvl="1" w:tplc="04090003" w:tentative="1">
+      <w:start w:val="1"/>
+      <w:numFmt w:val="bullet"/>
+      <w:lvlText w:val="o"/>
+      <w:lvlJc w:val="left"/>
+      <w:pPr>
+        <w:ind w:left="1440" w:hanging="360"/>
+      </w:pPr>
+      <w:rPr>
+        <w:rFonts w:ascii="Courier New" w:hAnsi="Courier New" w:cs="Courier New" w:hint="default"/>
+      </w:rPr>
+    </w:lvl>
+    <w:lvl w:ilvl="2" w:tplc="04090005" w:tentative="1">
+      <w:start w:val="1"/>
+      <w:numFmt w:val="bullet"/>
+      <w:lvlText w:val=""/>
+      <w:lvlJc w:val="left"/>
+      <w:pPr>
+        <w:ind w:left="2160" w:hanging="360"/>
+      </w:pPr>
+      <w:rPr>
+        <w:rFonts w:ascii="Wingdings" w:hAnsi="Wingdings" w:hint="default"/>
+      </w:rPr>
+    </w:lvl>
+    <w:lvl w:ilvl="3" w:tplc="04090001" w:tentative="1">
+      <w:start w:val="1"/>
+      <w:numFmt w:val="bullet"/>
+      <w:lvlText w:val=""/>
+      <w:lvlJc w:val="left"/>
+      <w:pPr>
+        <w:ind w:left="2880" w:hanging="360"/>
+      </w:pPr>
+      <w:rPr>
+        <w:rFonts w:ascii="Symbol" w:hAnsi="Symbol" w:hint="default"/>
+      </w:rPr>
+    </w:lvl>
+    <w:lvl w:ilvl="4" w:tplc="04090003" w:tentative="1">
+      <w:start w:val="1"/>
+      <w:numFmt w:val="bullet"/>
+      <w:lvlText w:val="o"/>
+      <w:lvlJc w:val="left"/>
+      <w:pPr>
+        <w:ind w:left="3600" w:hanging="360"/>
+      </w:pPr>
+      <w:rPr>
+        <w:rFonts w:ascii="Courier New" w:hAnsi="Courier New" w:cs="Courier New" w:hint="default"/>
+      </w:rPr>
+    </w:lvl>
+    <w:lvl w:ilvl="5" w:tplc="04090005" w:tentative="1">
+      <w:start w:val="1"/>
+      <w:numFmt w:val="bullet"/>
+      <w:lvlText w:val=""/>
+      <w:lvlJc w:val="left"/>
+      <w:pPr>
+        <w:ind w:left="4320" w:hanging="360"/>
+      </w:pPr>
+      <w:rPr>
+        <w:rFonts w:ascii="Wingdings" w:hAnsi="Wingdings" w:hint="default"/>
+      </w:rPr>
+    </w:lvl>
+    <w:lvl w:ilvl="6" w:tplc="04090001" w:tentative="1">
+      <w:start w:val="1"/>
+      <w:numFmt w:val="bullet"/>
+      <w:lvlText w:val=""/>
+      <w:lvlJc w:val="left"/>
+      <w:pPr>
+        <w:ind w:left="5040" w:hanging="360"/>
+      </w:pPr>
+      <w:rPr>
+        <w:rFonts w:ascii="Symbol" w:hAnsi="Symbol" w:hint="default"/>
+      </w:rPr>
+    </w:lvl>
+    <w:lvl w:ilvl="7" w:tplc="04090003" w:tentative="1">
+      <w:start w:val="1"/>
+      <w:numFmt w:val="bullet"/>
+      <w:lvlText w:val="o"/>
+      <w:lvlJc w:val="left"/>
+      <w:pPr>
+        <w:ind w:left="5760" w:hanging="360"/>
+      </w:pPr>
+      <w:rPr>
+        <w:rFonts w:ascii="Courier New" w:hAnsi="Courier New" w:cs="Courier New" w:hint="default"/>
+      </w:rPr>
+    </w:lvl>
+    <w:lvl w:ilvl="8" w:tplc="04090005" w:tentative="1">
+      <w:start w:val="1"/>
+      <w:numFmt w:val="bullet"/>
+      <w:lvlText w:val=""/>
+      <w:lvlJc w:val="left"/>
+      <w:pPr>
+        <w:ind w:left="6480" w:hanging="360"/>
+      </w:pPr>
+      <w:rPr>
+        <w:rFonts w:ascii="Wingdings" w:hAnsi="Wingdings" w:hint="default"/>
+      </w:rPr>
+    </w:lvl>
+  </w:abstractNum>
+  <w:abstractNum w:abstractNumId="5" w15:restartNumberingAfterBreak="0">
     <w:nsid w:val="77315F67"/>
     <w:multiLevelType w:val="hybridMultilevel"/>
     <w:tmpl w:val="782EE3E2"/>
@@ -1039,16 +1520,22 @@
     </w:lvl>
   </w:abstractNum>
   <w:num w:numId="1">
-    <w:abstractNumId w:val="2"/>
+    <w:abstractNumId w:val="3"/>
   </w:num>
   <w:num w:numId="2">
     <w:abstractNumId w:val="0"/>
   </w:num>
   <w:num w:numId="3">
+    <w:abstractNumId w:val="2"/>
+  </w:num>
+  <w:num w:numId="4">
+    <w:abstractNumId w:val="5"/>
+  </w:num>
+  <w:num w:numId="5">
     <w:abstractNumId w:val="1"/>
   </w:num>
-  <w:num w:numId="4">
-    <w:abstractNumId w:val="3"/>
+  <w:num w:numId="6">
+    <w:abstractNumId w:val="4"/>
   </w:num>
 </w:numbering>
 </file>

</xml_diff>

<commit_message>
work on study duration and downloaded covid case data
</commit_message>
<xml_diff>
--- a/assets/Resource list.docx
+++ b/assets/Resource list.docx
@@ -53,11 +53,16 @@
           <w:numId w:val="2"/>
         </w:numPr>
       </w:pPr>
+      <w:proofErr w:type="spellStart"/>
       <w:r>
         <w:t>covid</w:t>
       </w:r>
       <w:r>
-        <w:t xml:space="preserve">Dataset updated 12/4/2020 (7022) – </w:t>
+        <w:t>Dataset</w:t>
+      </w:r>
+      <w:proofErr w:type="spellEnd"/>
+      <w:r>
+        <w:t xml:space="preserve"> updated 12/4/2020 (7022) – </w:t>
       </w:r>
       <w:r>
         <w:t>includes most CT.gov data</w:t>
@@ -121,54 +126,9 @@
     <w:p/>
     <w:p>
       <w:r>
-        <w:t xml:space="preserve">WHO covid </w:t>
-      </w:r>
-      <w:proofErr w:type="gramStart"/>
-      <w:r>
-        <w:t>dashboard:</w:t>
-      </w:r>
-      <w:proofErr w:type="gramEnd"/>
-      <w:r>
-        <w:t xml:space="preserve"> </w:t>
+        <w:t xml:space="preserve">Article on issues to consider when using clinicaltrials.gov data: </w:t>
       </w:r>
       <w:hyperlink r:id="rId8" w:history="1">
-        <w:r>
-          <w:rPr>
-            <w:rStyle w:val="Hyperlink"/>
-          </w:rPr>
-          <w:t>https://covid19.who.int/</w:t>
-        </w:r>
-      </w:hyperlink>
-    </w:p>
-    <w:p>
-      <w:r>
-        <w:t>Use this to break out regions?</w:t>
-      </w:r>
-    </w:p>
-    <w:p>
-      <w:proofErr w:type="gramStart"/>
-      <w:r>
-        <w:t>Also</w:t>
-      </w:r>
-      <w:proofErr w:type="gramEnd"/>
-      <w:r>
-        <w:t xml:space="preserve"> this: </w:t>
-      </w:r>
-      <w:hyperlink r:id="rId9" w:history="1">
-        <w:r>
-          <w:rPr>
-            <w:rStyle w:val="Hyperlink"/>
-          </w:rPr>
-          <w:t>https://worldhealthorg.shinyapps.io/covid/</w:t>
-        </w:r>
-      </w:hyperlink>
-    </w:p>
-    <w:p/>
-    <w:p>
-      <w:r>
-        <w:t xml:space="preserve">Article on issues to consider when using clinicaltrials.gov data: </w:t>
-      </w:r>
-      <w:hyperlink r:id="rId10" w:history="1">
         <w:r>
           <w:rPr>
             <w:rStyle w:val="Hyperlink"/>
@@ -178,7 +138,7 @@
       </w:hyperlink>
     </w:p>
     <w:p>
-      <w:hyperlink r:id="rId11" w:history="1">
+      <w:hyperlink r:id="rId9" w:history="1">
         <w:r>
           <w:rPr>
             <w:rStyle w:val="Hyperlink"/>
@@ -194,7 +154,7 @@
       </w:r>
     </w:p>
     <w:p>
-      <w:hyperlink r:id="rId12" w:history="1">
+      <w:hyperlink r:id="rId10" w:history="1">
         <w:r>
           <w:rPr>
             <w:rStyle w:val="Hyperlink"/>
@@ -211,7 +171,7 @@
           <w:numId w:val="1"/>
         </w:numPr>
       </w:pPr>
-      <w:hyperlink r:id="rId13" w:history="1">
+      <w:hyperlink r:id="rId11" w:history="1">
         <w:r>
           <w:rPr>
             <w:rStyle w:val="Hyperlink"/>
@@ -220,7 +180,15 @@
         </w:r>
       </w:hyperlink>
       <w:r>
-        <w:t xml:space="preserve"> – ALL covid studies (4156)</w:t>
+        <w:t xml:space="preserve"> – ALL </w:t>
+      </w:r>
+      <w:proofErr w:type="spellStart"/>
+      <w:r>
+        <w:t>covid</w:t>
+      </w:r>
+      <w:proofErr w:type="spellEnd"/>
+      <w:r>
+        <w:t xml:space="preserve"> studies (4156)</w:t>
       </w:r>
     </w:p>
     <w:p>
@@ -231,7 +199,7 @@
           <w:numId w:val="1"/>
         </w:numPr>
       </w:pPr>
-      <w:hyperlink r:id="rId14" w:history="1">
+      <w:hyperlink r:id="rId12" w:history="1">
         <w:r>
           <w:rPr>
             <w:rStyle w:val="Hyperlink"/>
@@ -240,7 +208,15 @@
         </w:r>
       </w:hyperlink>
       <w:r>
-        <w:t xml:space="preserve"> – definition for covid studies</w:t>
+        <w:t xml:space="preserve"> – definition for </w:t>
+      </w:r>
+      <w:proofErr w:type="spellStart"/>
+      <w:r>
+        <w:t>covid</w:t>
+      </w:r>
+      <w:proofErr w:type="spellEnd"/>
+      <w:r>
+        <w:t xml:space="preserve"> studies</w:t>
       </w:r>
     </w:p>
     <w:p>
@@ -251,7 +227,7 @@
           <w:numId w:val="1"/>
         </w:numPr>
       </w:pPr>
-      <w:hyperlink r:id="rId15" w:history="1">
+      <w:hyperlink r:id="rId13" w:history="1">
         <w:r>
           <w:rPr>
             <w:rStyle w:val="Hyperlink"/>
@@ -260,7 +236,15 @@
         </w:r>
       </w:hyperlink>
       <w:r>
-        <w:t xml:space="preserve"> – Fed funded covid studies (subset from above, NIH, U.S. Federal, 135)</w:t>
+        <w:t xml:space="preserve"> – Fed funded </w:t>
+      </w:r>
+      <w:proofErr w:type="spellStart"/>
+      <w:r>
+        <w:t>covid</w:t>
+      </w:r>
+      <w:proofErr w:type="spellEnd"/>
+      <w:r>
+        <w:t xml:space="preserve"> studies (subset from above, NIH, U.S. Federal, 135)</w:t>
       </w:r>
     </w:p>
     <w:p>
@@ -271,7 +255,7 @@
           <w:numId w:val="1"/>
         </w:numPr>
       </w:pPr>
-      <w:hyperlink r:id="rId16" w:history="1">
+      <w:hyperlink r:id="rId14" w:history="1">
         <w:r>
           <w:rPr>
             <w:rStyle w:val="Hyperlink"/>
@@ -280,7 +264,23 @@
         </w:r>
       </w:hyperlink>
       <w:r>
-        <w:t xml:space="preserve"> - WHO covid studies (from ICTRP) (3121 – no download button, but could webscrape)</w:t>
+        <w:t xml:space="preserve"> - WHO </w:t>
+      </w:r>
+      <w:proofErr w:type="spellStart"/>
+      <w:r>
+        <w:t>covid</w:t>
+      </w:r>
+      <w:proofErr w:type="spellEnd"/>
+      <w:r>
+        <w:t xml:space="preserve"> studies (from ICTRP) (3121 – no download button, but could </w:t>
+      </w:r>
+      <w:proofErr w:type="spellStart"/>
+      <w:r>
+        <w:t>webscrape</w:t>
+      </w:r>
+      <w:proofErr w:type="spellEnd"/>
+      <w:r>
+        <w:t>)</w:t>
       </w:r>
     </w:p>
     <w:p/>
@@ -303,7 +303,7 @@
           <w:numId w:val="4"/>
         </w:numPr>
       </w:pPr>
-      <w:hyperlink r:id="rId17" w:history="1">
+      <w:hyperlink r:id="rId15" w:history="1">
         <w:r>
           <w:rPr>
             <w:rStyle w:val="Hyperlink"/>
@@ -323,6 +323,7 @@
     </w:p>
     <w:p>
       <w:r>
+        <w:lastRenderedPageBreak/>
         <w:t>The AACT database is updated every night at midnight, so the information in AACT is one day behind that which appears in ClinicalTrials.gov.</w:t>
       </w:r>
     </w:p>
@@ -330,7 +331,7 @@
       <w:r>
         <w:t xml:space="preserve">From: </w:t>
       </w:r>
-      <w:hyperlink r:id="rId18" w:history="1">
+      <w:hyperlink r:id="rId16" w:history="1">
         <w:r>
           <w:rPr>
             <w:rStyle w:val="Hyperlink"/>
@@ -385,7 +386,7 @@
         </w:rPr>
         <w:t>In 2006 the World Health Organization (WHO) stated that all clinical trials should be registered, and it identified a </w:t>
       </w:r>
-      <w:hyperlink r:id="rId19" w:tooltip="WHO minimum dataset - opens new window" w:history="1">
+      <w:hyperlink r:id="rId17" w:tooltip="WHO minimum dataset - opens new window" w:history="1">
         <w:r>
           <w:rPr>
             <w:rStyle w:val="Hyperlink"/>
@@ -406,7 +407,7 @@
         </w:rPr>
         <w:t>. In 2007 WHO launched the International Clinical Trials Registry Platform (ICTRP), which includes a </w:t>
       </w:r>
-      <w:hyperlink r:id="rId20" w:tooltip="WHO ICTRP Search Portal - opens new window" w:history="1">
+      <w:hyperlink r:id="rId18" w:tooltip="WHO ICTRP Search Portal - opens new window" w:history="1">
         <w:r>
           <w:rPr>
             <w:rStyle w:val="Hyperlink"/>
@@ -462,7 +463,7 @@
         </w:rPr>
         <w:t>WHO: </w:t>
       </w:r>
-      <w:hyperlink r:id="rId21" w:tooltip="WHO international clinical trials registry platform - opens new window" w:history="1">
+      <w:hyperlink r:id="rId19" w:tooltip="WHO international clinical trials registry platform - opens new window" w:history="1">
         <w:r>
           <w:rPr>
             <w:rStyle w:val="Hyperlink"/>
@@ -482,16 +483,183 @@
         <w:rPr>
           <w:b/>
           <w:bCs/>
-          <w:u w:val="single"/>
         </w:rPr>
       </w:pPr>
-      <w:r>
+      <w:proofErr w:type="spellStart"/>
+      <w:r>
+        <w:rPr>
+          <w:b/>
+          <w:bCs/>
+        </w:rPr>
+        <w:t>Covid</w:t>
+      </w:r>
+      <w:proofErr w:type="spellEnd"/>
+      <w:r>
+        <w:rPr>
+          <w:b/>
+          <w:bCs/>
+        </w:rPr>
+        <w:t xml:space="preserve"> case stats:</w:t>
+      </w:r>
+    </w:p>
+    <w:p>
+      <w:r>
+        <w:t xml:space="preserve">WHO </w:t>
+      </w:r>
+      <w:proofErr w:type="spellStart"/>
+      <w:r>
+        <w:t>covid</w:t>
+      </w:r>
+      <w:proofErr w:type="spellEnd"/>
+      <w:r>
+        <w:t xml:space="preserve"> </w:t>
+      </w:r>
+      <w:proofErr w:type="gramStart"/>
+      <w:r>
+        <w:t>dashboard:</w:t>
+      </w:r>
+      <w:proofErr w:type="gramEnd"/>
+      <w:r>
+        <w:t xml:space="preserve"> </w:t>
+      </w:r>
+      <w:hyperlink r:id="rId20" w:history="1">
+        <w:r>
+          <w:rPr>
+            <w:rStyle w:val="Hyperlink"/>
+          </w:rPr>
+          <w:t>https://covid19.who.int/</w:t>
+        </w:r>
+      </w:hyperlink>
+    </w:p>
+    <w:p>
+      <w:r>
+        <w:t>Use this to break out regions?</w:t>
+      </w:r>
+    </w:p>
+    <w:p>
+      <w:proofErr w:type="gramStart"/>
+      <w:r>
+        <w:t>Also</w:t>
+      </w:r>
+      <w:proofErr w:type="gramEnd"/>
+      <w:r>
+        <w:t xml:space="preserve"> this: </w:t>
+      </w:r>
+      <w:hyperlink r:id="rId21" w:history="1">
+        <w:r>
+          <w:rPr>
+            <w:rStyle w:val="Hyperlink"/>
+          </w:rPr>
+          <w:t>https://worldhealthorg.shinyapps.io/c</w:t>
+        </w:r>
+        <w:r>
+          <w:rPr>
+            <w:rStyle w:val="Hyperlink"/>
+          </w:rPr>
+          <w:t>o</w:t>
+        </w:r>
+        <w:r>
+          <w:rPr>
+            <w:rStyle w:val="Hyperlink"/>
+          </w:rPr>
+          <w:t>vid/</w:t>
+        </w:r>
+      </w:hyperlink>
+    </w:p>
+    <w:p>
+      <w:hyperlink r:id="rId22" w:history="1">
+        <w:r>
+          <w:rPr>
+            <w:rStyle w:val="Hyperlink"/>
+          </w:rPr>
+          <w:t>https://coronavirus.jhu.edu/map.html</w:t>
+        </w:r>
+      </w:hyperlink>
+    </w:p>
+    <w:p>
+      <w:hyperlink r:id="rId23" w:history="1">
+        <w:r>
+          <w:rPr>
+            <w:rStyle w:val="Hyperlink"/>
+          </w:rPr>
+          <w:t>https://www.worldometers.info/coronavirus/?utm_campaign=homeAdvegas1</w:t>
+        </w:r>
+      </w:hyperlink>
+      <w:r>
+        <w:t>?</w:t>
+      </w:r>
+    </w:p>
+    <w:p>
+      <w:hyperlink r:id="rId24" w:history="1">
+        <w:r>
+          <w:rPr>
+            <w:rStyle w:val="Hyperlink"/>
+          </w:rPr>
+          <w:t>https://ourworldindata.org/c</w:t>
+        </w:r>
+        <w:r>
+          <w:rPr>
+            <w:rStyle w:val="Hyperlink"/>
+          </w:rPr>
+          <w:t>o</w:t>
+        </w:r>
+        <w:r>
+          <w:rPr>
+            <w:rStyle w:val="Hyperlink"/>
+          </w:rPr>
+          <w:t>ronavirus-data</w:t>
+        </w:r>
+      </w:hyperlink>
+    </w:p>
+    <w:p>
+      <w:hyperlink r:id="rId25" w:history="1">
+        <w:r>
+          <w:rPr>
+            <w:rStyle w:val="Hyperlink"/>
+          </w:rPr>
+          <w:t>https://www.cnn.com/interactive/2020/health/coronavirus-maps-and-cases/</w:t>
+        </w:r>
+      </w:hyperlink>
+    </w:p>
+    <w:p>
+      <w:r>
+        <w:t>https://www.ecdc.europa.eu/en/publications-data/download-data-hospital-and-icu-admission-rates-and-current-occupancy-covid-19</w:t>
+      </w:r>
+    </w:p>
+    <w:p/>
+    <w:p>
+      <w:pPr>
         <w:rPr>
           <w:b/>
           <w:bCs/>
           <w:u w:val="single"/>
         </w:rPr>
-        <w:t>CT dataframes:</w:t>
+      </w:pPr>
+      <w:r>
+        <w:rPr>
+          <w:b/>
+          <w:bCs/>
+          <w:u w:val="single"/>
+        </w:rPr>
+        <w:t xml:space="preserve">CT </w:t>
+      </w:r>
+      <w:proofErr w:type="spellStart"/>
+      <w:r>
+        <w:rPr>
+          <w:b/>
+          <w:bCs/>
+          <w:u w:val="single"/>
+        </w:rPr>
+        <w:t>dataframes</w:t>
+      </w:r>
+      <w:proofErr w:type="spellEnd"/>
+      <w:r>
+        <w:rPr>
+          <w:b/>
+          <w:bCs/>
+          <w:u w:val="single"/>
+        </w:rPr>
+        <w:t>:</w:t>
       </w:r>
     </w:p>
     <w:p>
@@ -502,18 +670,22 @@
           <w:numId w:val="5"/>
         </w:numPr>
       </w:pPr>
+      <w:proofErr w:type="spellStart"/>
       <w:r>
         <w:t>ct_whole</w:t>
       </w:r>
+      <w:proofErr w:type="spellEnd"/>
       <w:r>
         <w:t xml:space="preserve"> </w:t>
       </w:r>
       <w:r>
         <w:t>(</w:t>
       </w:r>
+      <w:proofErr w:type="spellStart"/>
       <w:r>
         <w:t>CT_from_python</w:t>
       </w:r>
+      <w:proofErr w:type="spellEnd"/>
       <w:r>
         <w:t>)</w:t>
       </w:r>
@@ -535,8 +707,29 @@
           <w:numId w:val="5"/>
         </w:numPr>
       </w:pPr>
-      <w:r>
-        <w:t>ct_covid – dataset from clinicaltrials that they have determined is covid only</w:t>
+      <w:proofErr w:type="spellStart"/>
+      <w:r>
+        <w:t>ct_covid</w:t>
+      </w:r>
+      <w:proofErr w:type="spellEnd"/>
+      <w:r>
+        <w:t xml:space="preserve"> – dataset from </w:t>
+      </w:r>
+      <w:proofErr w:type="spellStart"/>
+      <w:r>
+        <w:t>clinicaltrials</w:t>
+      </w:r>
+      <w:proofErr w:type="spellEnd"/>
+      <w:r>
+        <w:t xml:space="preserve"> that they have determined is </w:t>
+      </w:r>
+      <w:proofErr w:type="spellStart"/>
+      <w:r>
+        <w:t>covid</w:t>
+      </w:r>
+      <w:proofErr w:type="spellEnd"/>
+      <w:r>
+        <w:t xml:space="preserve"> only</w:t>
       </w:r>
     </w:p>
     <w:p>
@@ -547,20 +740,40 @@
           <w:numId w:val="5"/>
         </w:numPr>
       </w:pPr>
+      <w:proofErr w:type="spellStart"/>
       <w:r>
         <w:t>ct_no_covid</w:t>
       </w:r>
+      <w:proofErr w:type="spellEnd"/>
       <w:r>
         <w:t xml:space="preserve"> (</w:t>
       </w:r>
+      <w:proofErr w:type="spellStart"/>
       <w:r>
         <w:t>ct_no_covid_from_python</w:t>
       </w:r>
+      <w:proofErr w:type="spellEnd"/>
       <w:r>
         <w:t>)</w:t>
       </w:r>
       <w:r>
-        <w:t xml:space="preserve"> – ct_whole with studies from ct_covid removed</w:t>
+        <w:t xml:space="preserve"> – </w:t>
+      </w:r>
+      <w:proofErr w:type="spellStart"/>
+      <w:r>
+        <w:t>ct_whole</w:t>
+      </w:r>
+      <w:proofErr w:type="spellEnd"/>
+      <w:r>
+        <w:t xml:space="preserve"> with studies from </w:t>
+      </w:r>
+      <w:proofErr w:type="spellStart"/>
+      <w:r>
+        <w:t>ct_covid</w:t>
+      </w:r>
+      <w:proofErr w:type="spellEnd"/>
+      <w:r>
+        <w:t xml:space="preserve"> removed</w:t>
       </w:r>
     </w:p>
     <w:p>
@@ -596,10 +809,7 @@
         </w:numPr>
       </w:pPr>
       <w:r>
-        <w:t xml:space="preserve">countries </w:t>
-      </w:r>
-      <w:r>
-        <w:t>– what does “</w:t>
+        <w:t>countries – what does “</w:t>
       </w:r>
       <w:proofErr w:type="gramStart"/>
       <w:r>
@@ -620,10 +830,7 @@
       </w:pPr>
       <w:proofErr w:type="gramStart"/>
       <w:r>
-        <w:t xml:space="preserve">sponsors </w:t>
-      </w:r>
-      <w:r>
-        <w:t xml:space="preserve"> -</w:t>
+        <w:t>sponsors  -</w:t>
       </w:r>
       <w:proofErr w:type="gramEnd"/>
       <w:r>
@@ -638,9 +845,11 @@
           <w:numId w:val="5"/>
         </w:numPr>
       </w:pPr>
+      <w:proofErr w:type="spellStart"/>
       <w:r>
         <w:t>calculated_values</w:t>
       </w:r>
+      <w:proofErr w:type="spellEnd"/>
       <w:r>
         <w:t xml:space="preserve"> – joined with main set</w:t>
       </w:r>
@@ -660,7 +869,25 @@
           <w:bCs/>
           <w:u w:val="single"/>
         </w:rPr>
-        <w:t>WHO dataframes:</w:t>
+        <w:t xml:space="preserve">WHO </w:t>
+      </w:r>
+      <w:proofErr w:type="spellStart"/>
+      <w:r>
+        <w:rPr>
+          <w:b/>
+          <w:bCs/>
+          <w:u w:val="single"/>
+        </w:rPr>
+        <w:t>dataframes</w:t>
+      </w:r>
+      <w:proofErr w:type="spellEnd"/>
+      <w:r>
+        <w:rPr>
+          <w:b/>
+          <w:bCs/>
+          <w:u w:val="single"/>
+        </w:rPr>
+        <w:t>:</w:t>
       </w:r>
     </w:p>
     <w:p>
@@ -671,15 +898,18 @@
           <w:numId w:val="6"/>
         </w:numPr>
       </w:pPr>
+      <w:proofErr w:type="spellStart"/>
       <w:r>
         <w:t>WHO_all</w:t>
       </w:r>
+      <w:proofErr w:type="spellEnd"/>
       <w:r>
         <w:t xml:space="preserve"> </w:t>
       </w:r>
       <w:r>
         <w:t>(</w:t>
       </w:r>
+      <w:proofErr w:type="spellStart"/>
       <w:r>
         <w:t>WHO_from_</w:t>
       </w:r>
@@ -687,6 +917,7 @@
       <w:r>
         <w:t>python</w:t>
       </w:r>
+      <w:proofErr w:type="spellEnd"/>
       <w:r>
         <w:t xml:space="preserve"> </w:t>
       </w:r>
@@ -709,18 +940,22 @@
           <w:numId w:val="6"/>
         </w:numPr>
       </w:pPr>
+      <w:proofErr w:type="spellStart"/>
       <w:r>
         <w:t>WHO_covid</w:t>
       </w:r>
+      <w:proofErr w:type="spellEnd"/>
       <w:r>
         <w:t xml:space="preserve"> </w:t>
       </w:r>
       <w:r>
         <w:t>(</w:t>
       </w:r>
+      <w:proofErr w:type="spellStart"/>
       <w:r>
         <w:t>WHO_covid_from_python</w:t>
       </w:r>
+      <w:proofErr w:type="spellEnd"/>
       <w:r>
         <w:t>)</w:t>
       </w:r>
@@ -728,7 +963,15 @@
         <w:t xml:space="preserve"> </w:t>
       </w:r>
       <w:r>
-        <w:t xml:space="preserve">– dataset from WHO that they determined is covid </w:t>
+        <w:t xml:space="preserve">– dataset from WHO that they determined is </w:t>
+      </w:r>
+      <w:proofErr w:type="spellStart"/>
+      <w:r>
+        <w:t>covid</w:t>
+      </w:r>
+      <w:proofErr w:type="spellEnd"/>
+      <w:r>
+        <w:t xml:space="preserve"> </w:t>
       </w:r>
       <w:proofErr w:type="gramStart"/>
       <w:r>
@@ -744,18 +987,22 @@
           <w:numId w:val="6"/>
         </w:numPr>
       </w:pPr>
+      <w:proofErr w:type="spellStart"/>
       <w:r>
         <w:t>WHO_no_covid</w:t>
       </w:r>
+      <w:proofErr w:type="spellEnd"/>
       <w:r>
         <w:t xml:space="preserve"> </w:t>
       </w:r>
       <w:r>
         <w:t>(</w:t>
       </w:r>
+      <w:proofErr w:type="spellStart"/>
       <w:r>
         <w:t>WHO_no_covid_from_python</w:t>
       </w:r>
+      <w:proofErr w:type="spellEnd"/>
       <w:r>
         <w:t>)</w:t>
       </w:r>
@@ -763,7 +1010,23 @@
         <w:t xml:space="preserve"> </w:t>
       </w:r>
       <w:r>
-        <w:t xml:space="preserve">– WHO_all with studies from WHO_covid </w:t>
+        <w:t xml:space="preserve">– </w:t>
+      </w:r>
+      <w:proofErr w:type="spellStart"/>
+      <w:r>
+        <w:t>WHO_all</w:t>
+      </w:r>
+      <w:proofErr w:type="spellEnd"/>
+      <w:r>
+        <w:t xml:space="preserve"> with studies from </w:t>
+      </w:r>
+      <w:proofErr w:type="spellStart"/>
+      <w:r>
+        <w:t>WHO_covid</w:t>
+      </w:r>
+      <w:proofErr w:type="spellEnd"/>
+      <w:r>
+        <w:t xml:space="preserve"> </w:t>
       </w:r>
       <w:proofErr w:type="gramStart"/>
       <w:r>
@@ -773,8 +1036,15 @@
     </w:p>
     <w:p>
       <w:r>
-        <w:lastRenderedPageBreak/>
-        <w:t xml:space="preserve">*also exported WHO_all to excel </w:t>
+        <w:t xml:space="preserve">*also exported </w:t>
+      </w:r>
+      <w:proofErr w:type="spellStart"/>
+      <w:r>
+        <w:t>WHO_all</w:t>
+      </w:r>
+      <w:proofErr w:type="spellEnd"/>
+      <w:r>
+        <w:t xml:space="preserve"> to excel </w:t>
       </w:r>
       <w:r>
         <w:t>(</w:t>
@@ -789,7 +1059,15 @@
         <w:t xml:space="preserve"> </w:t>
       </w:r>
       <w:r>
-        <w:t>to make more manageable data to import to powerBI or Tableau (seemed to keep date formats better than csv)</w:t>
+        <w:t xml:space="preserve">to make more manageable data to import to </w:t>
+      </w:r>
+      <w:proofErr w:type="spellStart"/>
+      <w:r>
+        <w:t>powerBI</w:t>
+      </w:r>
+      <w:proofErr w:type="spellEnd"/>
+      <w:r>
+        <w:t xml:space="preserve"> or Tableau (seemed to keep date formats better than csv)</w:t>
       </w:r>
     </w:p>
     <w:p/>

</xml_diff>

<commit_message>
starting on final presentation
</commit_message>
<xml_diff>
--- a/assets/Resource list.docx
+++ b/assets/Resource list.docx
@@ -512,22 +512,26 @@
       </w:r>
       <w:proofErr w:type="spellEnd"/>
       <w:r>
-        <w:t xml:space="preserve"> </w:t>
-      </w:r>
-      <w:proofErr w:type="gramStart"/>
-      <w:r>
-        <w:t>dashboard:</w:t>
-      </w:r>
-      <w:proofErr w:type="gramEnd"/>
-      <w:r>
-        <w:t xml:space="preserve"> </w:t>
+        <w:t xml:space="preserve"> dashboard: </w:t>
       </w:r>
       <w:hyperlink r:id="rId20" w:history="1">
         <w:r>
           <w:rPr>
             <w:rStyle w:val="Hyperlink"/>
           </w:rPr>
-          <w:t>https://covid19.who.int/</w:t>
+          <w:t>https://covid</w:t>
+        </w:r>
+        <w:r>
+          <w:rPr>
+            <w:rStyle w:val="Hyperlink"/>
+          </w:rPr>
+          <w:t>1</w:t>
+        </w:r>
+        <w:r>
+          <w:rPr>
+            <w:rStyle w:val="Hyperlink"/>
+          </w:rPr>
+          <w:t>9.who.int/</w:t>
         </w:r>
       </w:hyperlink>
     </w:p>
@@ -537,32 +541,15 @@
       </w:r>
     </w:p>
     <w:p>
-      <w:proofErr w:type="gramStart"/>
-      <w:r>
-        <w:t>Also</w:t>
-      </w:r>
-      <w:proofErr w:type="gramEnd"/>
-      <w:r>
-        <w:t xml:space="preserve"> this: </w:t>
+      <w:r>
+        <w:t xml:space="preserve">Also this: </w:t>
       </w:r>
       <w:hyperlink r:id="rId21" w:history="1">
         <w:r>
           <w:rPr>
             <w:rStyle w:val="Hyperlink"/>
           </w:rPr>
-          <w:t>https://worldhealthorg.shinyapps.io/c</w:t>
-        </w:r>
-        <w:r>
-          <w:rPr>
-            <w:rStyle w:val="Hyperlink"/>
-          </w:rPr>
-          <w:t>o</w:t>
-        </w:r>
-        <w:r>
-          <w:rPr>
-            <w:rStyle w:val="Hyperlink"/>
-          </w:rPr>
-          <w:t>vid/</w:t>
+          <w:t>https://worldhealthorg.shinyapps.io/covid/</w:t>
         </w:r>
       </w:hyperlink>
     </w:p>
@@ -595,19 +582,7 @@
           <w:rPr>
             <w:rStyle w:val="Hyperlink"/>
           </w:rPr>
-          <w:t>https://ourworldindata.org/c</w:t>
-        </w:r>
-        <w:r>
-          <w:rPr>
-            <w:rStyle w:val="Hyperlink"/>
-          </w:rPr>
-          <w:t>o</w:t>
-        </w:r>
-        <w:r>
-          <w:rPr>
-            <w:rStyle w:val="Hyperlink"/>
-          </w:rPr>
-          <w:t>ronavirus-data</w:t>
+          <w:t>https://ourworldindata.org/coronavirus-data</w:t>
         </w:r>
       </w:hyperlink>
     </w:p>
@@ -622,10 +597,55 @@
       </w:hyperlink>
     </w:p>
     <w:p>
-      <w:r>
-        <w:t>https://www.ecdc.europa.eu/en/publications-data/download-data-hospital-and-icu-admission-rates-and-current-occupancy-covid-19</w:t>
-      </w:r>
-    </w:p>
+      <w:hyperlink r:id="rId26" w:history="1">
+        <w:r>
+          <w:rPr>
+            <w:rStyle w:val="Hyperlink"/>
+          </w:rPr>
+          <w:t>https://www.ecdc.europa.eu/en/publicatio</w:t>
+        </w:r>
+        <w:r>
+          <w:rPr>
+            <w:rStyle w:val="Hyperlink"/>
+          </w:rPr>
+          <w:t>n</w:t>
+        </w:r>
+        <w:r>
+          <w:rPr>
+            <w:rStyle w:val="Hyperlink"/>
+          </w:rPr>
+          <w:t>s-data/download-data-hospital-and-icu-admission-rates-and-current-occupancy-covid-19</w:t>
+        </w:r>
+      </w:hyperlink>
+      <w:r>
+        <w:t xml:space="preserve"> - </w:t>
+      </w:r>
+      <w:proofErr w:type="spellStart"/>
+      <w:r>
+        <w:t>europe</w:t>
+      </w:r>
+      <w:proofErr w:type="spellEnd"/>
+      <w:r>
+        <w:t xml:space="preserve"> only</w:t>
+      </w:r>
+    </w:p>
+    <w:p/>
+    <w:p>
+      <w:r>
+        <w:t>FDA Guidance document:</w:t>
+      </w:r>
+    </w:p>
+    <w:p>
+      <w:hyperlink r:id="rId27" w:history="1">
+        <w:r>
+          <w:rPr>
+            <w:rStyle w:val="Hyperlink"/>
+          </w:rPr>
+          <w:t>https://www.fda.gov/media/136238/download</w:t>
+        </w:r>
+      </w:hyperlink>
+    </w:p>
+    <w:p/>
     <w:p/>
     <w:p>
       <w:pPr>
@@ -742,6 +762,7 @@
       </w:pPr>
       <w:proofErr w:type="spellStart"/>
       <w:r>
+        <w:lastRenderedPageBreak/>
         <w:t>ct_no_covid</w:t>
       </w:r>
       <w:proofErr w:type="spellEnd"/>
@@ -809,15 +830,7 @@
         </w:numPr>
       </w:pPr>
       <w:r>
-        <w:t>countries – what does “</w:t>
-      </w:r>
-      <w:proofErr w:type="gramStart"/>
-      <w:r>
-        <w:t>removed</w:t>
-      </w:r>
-      <w:proofErr w:type="gramEnd"/>
-      <w:r>
-        <w:t>” mean?</w:t>
+        <w:t>countries – what does “removed” mean?</w:t>
       </w:r>
     </w:p>
     <w:p>
@@ -828,13 +841,8 @@
           <w:numId w:val="5"/>
         </w:numPr>
       </w:pPr>
-      <w:proofErr w:type="gramStart"/>
-      <w:r>
-        <w:t>sponsors  -</w:t>
-      </w:r>
-      <w:proofErr w:type="gramEnd"/>
-      <w:r>
-        <w:t xml:space="preserve"> joined “lead” sponsors to main set</w:t>
+      <w:r>
+        <w:t>sponsors  - joined “lead” sponsors to main set</w:t>
       </w:r>
     </w:p>
     <w:p>
@@ -911,22 +919,14 @@
       </w:r>
       <w:proofErr w:type="spellStart"/>
       <w:r>
-        <w:t>WHO_from_</w:t>
-      </w:r>
-      <w:proofErr w:type="gramStart"/>
-      <w:r>
-        <w:t>python</w:t>
+        <w:t>WHO_from_python</w:t>
       </w:r>
       <w:proofErr w:type="spellEnd"/>
       <w:r>
         <w:t xml:space="preserve"> </w:t>
       </w:r>
       <w:r>
-        <w:t>)</w:t>
-      </w:r>
-      <w:proofErr w:type="gramEnd"/>
-      <w:r>
-        <w:t xml:space="preserve"> </w:t>
+        <w:t xml:space="preserve">) </w:t>
       </w:r>
       <w:r>
         <w:t>– all records from WHO including added weeks, with some manipulation</w:t>
@@ -971,13 +971,8 @@
       </w:r>
       <w:proofErr w:type="spellEnd"/>
       <w:r>
-        <w:t xml:space="preserve"> </w:t>
-      </w:r>
-      <w:proofErr w:type="gramStart"/>
-      <w:r>
-        <w:t>only</w:t>
-      </w:r>
-      <w:proofErr w:type="gramEnd"/>
+        <w:t xml:space="preserve"> only</w:t>
+      </w:r>
     </w:p>
     <w:p>
       <w:pPr>
@@ -1026,13 +1021,8 @@
       </w:r>
       <w:proofErr w:type="spellEnd"/>
       <w:r>
-        <w:t xml:space="preserve"> </w:t>
-      </w:r>
-      <w:proofErr w:type="gramStart"/>
-      <w:r>
-        <w:t>removed</w:t>
-      </w:r>
-      <w:proofErr w:type="gramEnd"/>
+        <w:t xml:space="preserve"> removed</w:t>
+      </w:r>
     </w:p>
     <w:p>
       <w:r>

</xml_diff>

<commit_message>
working on presentation: q git push
</commit_message>
<xml_diff>
--- a/assets/Resource list.docx
+++ b/assets/Resource list.docx
@@ -432,6 +432,30 @@
       </w:hyperlink>
     </w:p>
     <w:p/>
+    <w:p>
+      <w:r>
+        <w:t>12/29/2020:</w:t>
+      </w:r>
+    </w:p>
+    <w:p>
+      <w:r>
+        <w:t>8</w:t>
+      </w:r>
+      <w:r>
+        <w:t>1,681,986</w:t>
+      </w:r>
+      <w:r>
+        <w:t xml:space="preserve"> cases</w:t>
+      </w:r>
+    </w:p>
+    <w:p>
+      <w:r>
+        <w:t>1,781,713</w:t>
+      </w:r>
+      <w:r>
+        <w:t xml:space="preserve"> deaths</w:t>
+      </w:r>
+    </w:p>
     <w:p/>
     <w:p>
       <w:pPr>
@@ -567,6 +591,7 @@
           <w:bCs/>
           <w:u w:val="single"/>
         </w:rPr>
+        <w:lastRenderedPageBreak/>
         <w:t>CT dataframes:</w:t>
       </w:r>
     </w:p>
@@ -624,7 +649,6 @@
         </w:numPr>
       </w:pPr>
       <w:r>
-        <w:lastRenderedPageBreak/>
         <w:t>ct_no_covid</w:t>
       </w:r>
       <w:r>
@@ -1357,17 +1381,7 @@
                 <w:szCs w:val="23"/>
                 <w:shd w:val="clear" w:color="auto" w:fill="FFFFFF"/>
               </w:rPr>
-              <w:t>1 studies</w:t>
-            </w:r>
-            <w:r>
-              <w:rPr>
-                <w:rFonts w:ascii="Source Sans Pro" w:hAnsi="Source Sans Pro"/>
-                <w:color w:val="000000"/>
-                <w:sz w:val="23"/>
-                <w:szCs w:val="23"/>
-                <w:shd w:val="clear" w:color="auto" w:fill="FFFFFF"/>
-              </w:rPr>
-              <w:t xml:space="preserve">  </w:t>
+              <w:t xml:space="preserve">1 studies  </w:t>
             </w:r>
           </w:p>
         </w:tc>
@@ -1415,7 +1429,6 @@
     <w:p/>
     <w:p>
       <w:r>
-        <w:lastRenderedPageBreak/>
         <w:t xml:space="preserve">Add to resources slide: </w:t>
       </w:r>
     </w:p>

</xml_diff>

<commit_message>
working on final presentation
</commit_message>
<xml_diff>
--- a/assets/Resource list.docx
+++ b/assets/Resource list.docx
@@ -3,13 +3,45 @@
 <w:document xmlns:wpc="http://schemas.microsoft.com/office/word/2010/wordprocessingCanvas" xmlns:cx="http://schemas.microsoft.com/office/drawing/2014/chartex" xmlns:cx1="http://schemas.microsoft.com/office/drawing/2015/9/8/chartex" xmlns:cx2="http://schemas.microsoft.com/office/drawing/2015/10/21/chartex" xmlns:cx3="http://schemas.microsoft.com/office/drawing/2016/5/9/chartex" xmlns:cx4="http://schemas.microsoft.com/office/drawing/2016/5/10/chartex" xmlns:cx5="http://schemas.microsoft.com/office/drawing/2016/5/11/chartex" xmlns:cx6="http://schemas.microsoft.com/office/drawing/2016/5/12/chartex" xmlns:cx7="http://schemas.microsoft.com/office/drawing/2016/5/13/chartex" xmlns:cx8="http://schemas.microsoft.com/office/drawing/2016/5/14/chartex" xmlns:mc="http://schemas.openxmlformats.org/markup-compatibility/2006" xmlns:aink="http://schemas.microsoft.com/office/drawing/2016/ink" xmlns:am3d="http://schemas.microsoft.com/office/drawing/2017/model3d" xmlns:o="urn:schemas-microsoft-com:office:office" xmlns:r="http://schemas.openxmlformats.org/officeDocument/2006/relationships" xmlns:m="http://schemas.openxmlformats.org/officeDocument/2006/math" xmlns:v="urn:schemas-microsoft-com:vml" xmlns:wp14="http://schemas.microsoft.com/office/word/2010/wordprocessingDrawing" xmlns:wp="http://schemas.openxmlformats.org/drawingml/2006/wordprocessingDrawing" xmlns:w10="urn:schemas-microsoft-com:office:word" xmlns:w="http://schemas.openxmlformats.org/wordprocessingml/2006/main" xmlns:w14="http://schemas.microsoft.com/office/word/2010/wordml" xmlns:w15="http://schemas.microsoft.com/office/word/2012/wordml" xmlns:w16cex="http://schemas.microsoft.com/office/word/2018/wordml/cex" xmlns:w16cid="http://schemas.microsoft.com/office/word/2016/wordml/cid" xmlns:w16="http://schemas.microsoft.com/office/word/2018/wordml" xmlns:w16se="http://schemas.microsoft.com/office/word/2015/wordml/symex" xmlns:wpg="http://schemas.microsoft.com/office/word/2010/wordprocessingGroup" xmlns:wpi="http://schemas.microsoft.com/office/word/2010/wordprocessingInk" xmlns:wne="http://schemas.microsoft.com/office/word/2006/wordml" xmlns:wps="http://schemas.microsoft.com/office/word/2010/wordprocessingShape" mc:Ignorable="w14 w15 w16se w16cid w16 w16cex wp14">
   <w:body>
     <w:p>
-      <w:r>
+      <w:pPr>
+        <w:rPr>
+          <w:rFonts w:ascii="Arial" w:hAnsi="Arial" w:cs="Arial"/>
+          <w:sz w:val="24"/>
+          <w:szCs w:val="24"/>
+        </w:rPr>
+      </w:pPr>
+      <w:r>
+        <w:rPr>
+          <w:rFonts w:ascii="Arial" w:hAnsi="Arial" w:cs="Arial"/>
+          <w:sz w:val="24"/>
+          <w:szCs w:val="24"/>
+        </w:rPr>
         <w:t>Data updated 12/31/2020 - 1/1/2021</w:t>
       </w:r>
     </w:p>
-    <w:p/>
-    <w:p>
-      <w:r>
+    <w:p>
+      <w:pPr>
+        <w:rPr>
+          <w:rFonts w:ascii="Arial" w:hAnsi="Arial" w:cs="Arial"/>
+          <w:sz w:val="24"/>
+          <w:szCs w:val="24"/>
+        </w:rPr>
+      </w:pPr>
+    </w:p>
+    <w:p>
+      <w:pPr>
+        <w:rPr>
+          <w:rFonts w:ascii="Arial" w:hAnsi="Arial" w:cs="Arial"/>
+          <w:sz w:val="24"/>
+          <w:szCs w:val="24"/>
+        </w:rPr>
+      </w:pPr>
+      <w:r>
+        <w:rPr>
+          <w:rFonts w:ascii="Arial" w:hAnsi="Arial" w:cs="Arial"/>
+          <w:sz w:val="24"/>
+          <w:szCs w:val="24"/>
+        </w:rPr>
         <w:t>ClinicalTrials.gov</w:t>
       </w:r>
     </w:p>
@@ -17,51 +49,119 @@
       <w:pPr>
         <w:rPr>
           <w:rStyle w:val="Hyperlink"/>
+          <w:rFonts w:ascii="Arial" w:hAnsi="Arial" w:cs="Arial"/>
+          <w:sz w:val="24"/>
+          <w:szCs w:val="24"/>
         </w:rPr>
       </w:pPr>
       <w:hyperlink r:id="rId5" w:history="1">
         <w:r>
           <w:rPr>
             <w:rStyle w:val="Hyperlink"/>
+            <w:rFonts w:ascii="Arial" w:hAnsi="Arial" w:cs="Arial"/>
+            <w:sz w:val="24"/>
+            <w:szCs w:val="24"/>
           </w:rPr>
           <w:t>https://www.clinicaltrials.gov/</w:t>
         </w:r>
       </w:hyperlink>
     </w:p>
     <w:p>
+      <w:pPr>
+        <w:rPr>
+          <w:rFonts w:ascii="Arial" w:hAnsi="Arial" w:cs="Arial"/>
+          <w:sz w:val="24"/>
+          <w:szCs w:val="24"/>
+        </w:rPr>
+      </w:pPr>
       <w:hyperlink r:id="rId6" w:history="1">
         <w:r>
           <w:rPr>
             <w:rStyle w:val="Hyperlink"/>
+            <w:rFonts w:ascii="Arial" w:hAnsi="Arial" w:cs="Arial"/>
+            <w:sz w:val="24"/>
+            <w:szCs w:val="24"/>
           </w:rPr>
           <w:t>https://clinicaltrials.gov/ct2/results?cond=COVID-19</w:t>
         </w:r>
       </w:hyperlink>
     </w:p>
     <w:p>
-      <w:r>
+      <w:pPr>
+        <w:rPr>
+          <w:rFonts w:ascii="Arial" w:hAnsi="Arial" w:cs="Arial"/>
+          <w:sz w:val="24"/>
+          <w:szCs w:val="24"/>
+        </w:rPr>
+      </w:pPr>
+      <w:r>
+        <w:rPr>
+          <w:rFonts w:ascii="Arial" w:hAnsi="Arial" w:cs="Arial"/>
+          <w:sz w:val="24"/>
+          <w:szCs w:val="24"/>
+        </w:rPr>
         <w:t>CTTI</w:t>
       </w:r>
       <w:r>
+        <w:rPr>
+          <w:rFonts w:ascii="Arial" w:hAnsi="Arial" w:cs="Arial"/>
+          <w:sz w:val="24"/>
+          <w:szCs w:val="24"/>
+        </w:rPr>
         <w:t xml:space="preserve"> (AACT)</w:t>
       </w:r>
       <w:r>
+        <w:rPr>
+          <w:rFonts w:ascii="Arial" w:hAnsi="Arial" w:cs="Arial"/>
+          <w:sz w:val="24"/>
+          <w:szCs w:val="24"/>
+        </w:rPr>
         <w:t>:</w:t>
       </w:r>
     </w:p>
     <w:p>
+      <w:pPr>
+        <w:rPr>
+          <w:rFonts w:ascii="Arial" w:hAnsi="Arial" w:cs="Arial"/>
+          <w:sz w:val="24"/>
+          <w:szCs w:val="24"/>
+        </w:rPr>
+      </w:pPr>
       <w:hyperlink r:id="rId7" w:history="1">
         <w:r>
           <w:rPr>
             <w:rStyle w:val="Hyperlink"/>
+            <w:rFonts w:ascii="Arial" w:hAnsi="Arial" w:cs="Arial"/>
+            <w:sz w:val="24"/>
+            <w:szCs w:val="24"/>
           </w:rPr>
           <w:t>https://aact.ctti-clinicaltrials.org/covid_19</w:t>
         </w:r>
       </w:hyperlink>
     </w:p>
-    <w:p/>
-    <w:p>
-      <w:r>
+    <w:p>
+      <w:pPr>
+        <w:rPr>
+          <w:rFonts w:ascii="Arial" w:hAnsi="Arial" w:cs="Arial"/>
+          <w:sz w:val="24"/>
+          <w:szCs w:val="24"/>
+        </w:rPr>
+      </w:pPr>
+    </w:p>
+    <w:p>
+      <w:pPr>
+        <w:rPr>
+          <w:rFonts w:ascii="Arial" w:hAnsi="Arial" w:cs="Arial"/>
+          <w:sz w:val="24"/>
+          <w:szCs w:val="24"/>
+        </w:rPr>
+      </w:pPr>
+      <w:r>
+        <w:rPr>
+          <w:rFonts w:ascii="Arial" w:hAnsi="Arial" w:cs="Arial"/>
+          <w:sz w:val="24"/>
+          <w:szCs w:val="24"/>
+        </w:rPr>
         <w:t>Coronavirus statistics:</w:t>
       </w:r>
     </w:p>
@@ -69,90 +169,205 @@
       <w:pPr>
         <w:rPr>
           <w:rStyle w:val="Hyperlink"/>
+          <w:rFonts w:ascii="Arial" w:hAnsi="Arial" w:cs="Arial"/>
+          <w:sz w:val="24"/>
+          <w:szCs w:val="24"/>
         </w:rPr>
       </w:pPr>
       <w:hyperlink r:id="rId8" w:history="1">
         <w:r>
           <w:rPr>
             <w:rStyle w:val="Hyperlink"/>
+            <w:rFonts w:ascii="Arial" w:hAnsi="Arial" w:cs="Arial"/>
+            <w:sz w:val="24"/>
+            <w:szCs w:val="24"/>
           </w:rPr>
           <w:t>https://coronavirus.jhu.edu/map.html</w:t>
         </w:r>
       </w:hyperlink>
     </w:p>
     <w:p>
+      <w:pPr>
+        <w:rPr>
+          <w:rFonts w:ascii="Arial" w:hAnsi="Arial" w:cs="Arial"/>
+          <w:sz w:val="24"/>
+          <w:szCs w:val="24"/>
+        </w:rPr>
+      </w:pPr>
       <w:hyperlink r:id="rId9" w:history="1">
         <w:r>
           <w:rPr>
             <w:rStyle w:val="Hyperlink"/>
+            <w:rFonts w:ascii="Arial" w:hAnsi="Arial" w:cs="Arial"/>
+            <w:sz w:val="24"/>
+            <w:szCs w:val="24"/>
           </w:rPr>
           <w:t>https://ourworldindata.org/covid-cases</w:t>
         </w:r>
       </w:hyperlink>
     </w:p>
     <w:p>
+      <w:pPr>
+        <w:rPr>
+          <w:rFonts w:ascii="Arial" w:hAnsi="Arial" w:cs="Arial"/>
+          <w:sz w:val="24"/>
+          <w:szCs w:val="24"/>
+        </w:rPr>
+      </w:pPr>
       <w:hyperlink r:id="rId10" w:history="1">
         <w:r>
           <w:rPr>
             <w:rStyle w:val="Hyperlink"/>
+            <w:rFonts w:ascii="Arial" w:hAnsi="Arial" w:cs="Arial"/>
+            <w:sz w:val="24"/>
+            <w:szCs w:val="24"/>
           </w:rPr>
           <w:t>https://ourworldindata.org/coronavirus-data</w:t>
         </w:r>
       </w:hyperlink>
     </w:p>
     <w:p>
+      <w:pPr>
+        <w:rPr>
+          <w:rFonts w:ascii="Arial" w:hAnsi="Arial" w:cs="Arial"/>
+          <w:sz w:val="24"/>
+          <w:szCs w:val="24"/>
+        </w:rPr>
+      </w:pPr>
       <w:hyperlink r:id="rId11" w:history="1">
         <w:r>
           <w:rPr>
             <w:rStyle w:val="Hyperlink"/>
+            <w:rFonts w:ascii="Arial" w:hAnsi="Arial" w:cs="Arial"/>
+            <w:sz w:val="24"/>
+            <w:szCs w:val="24"/>
           </w:rPr>
           <w:t>https://www.coronavirus.gov/</w:t>
         </w:r>
       </w:hyperlink>
     </w:p>
-    <w:p/>
-    <w:p/>
-    <w:p>
-      <w:r>
+    <w:p>
+      <w:pPr>
+        <w:rPr>
+          <w:rFonts w:ascii="Arial" w:hAnsi="Arial" w:cs="Arial"/>
+          <w:sz w:val="24"/>
+          <w:szCs w:val="24"/>
+        </w:rPr>
+      </w:pPr>
+    </w:p>
+    <w:p>
+      <w:pPr>
+        <w:rPr>
+          <w:rFonts w:ascii="Arial" w:hAnsi="Arial" w:cs="Arial"/>
+          <w:sz w:val="24"/>
+          <w:szCs w:val="24"/>
+        </w:rPr>
+      </w:pPr>
+    </w:p>
+    <w:p>
+      <w:pPr>
+        <w:rPr>
+          <w:rFonts w:ascii="Arial" w:hAnsi="Arial" w:cs="Arial"/>
+          <w:sz w:val="24"/>
+          <w:szCs w:val="24"/>
+        </w:rPr>
+      </w:pPr>
+      <w:r>
+        <w:rPr>
+          <w:rFonts w:ascii="Arial" w:hAnsi="Arial" w:cs="Arial"/>
+          <w:sz w:val="24"/>
+          <w:szCs w:val="24"/>
+        </w:rPr>
         <w:t>Other:</w:t>
       </w:r>
     </w:p>
     <w:p>
-      <w:r>
+      <w:pPr>
+        <w:rPr>
+          <w:rFonts w:ascii="Arial" w:hAnsi="Arial" w:cs="Arial"/>
+          <w:sz w:val="24"/>
+          <w:szCs w:val="24"/>
+        </w:rPr>
+      </w:pPr>
+      <w:r>
+        <w:rPr>
+          <w:rFonts w:ascii="Arial" w:hAnsi="Arial" w:cs="Arial"/>
+          <w:sz w:val="24"/>
+          <w:szCs w:val="24"/>
+        </w:rPr>
         <w:t>FDA Guidance document:</w:t>
       </w:r>
-    </w:p>
-    <w:p>
+      <w:r>
+        <w:rPr>
+          <w:rFonts w:ascii="Arial" w:hAnsi="Arial" w:cs="Arial"/>
+          <w:sz w:val="24"/>
+          <w:szCs w:val="24"/>
+        </w:rPr>
+        <w:t xml:space="preserve"> </w:t>
+      </w:r>
       <w:hyperlink r:id="rId12" w:history="1">
         <w:r>
           <w:rPr>
             <w:rStyle w:val="Hyperlink"/>
+            <w:rFonts w:ascii="Arial" w:hAnsi="Arial" w:cs="Arial"/>
+            <w:sz w:val="24"/>
+            <w:szCs w:val="24"/>
           </w:rPr>
           <w:t>https://www.fda.gov/media/136238/download</w:t>
         </w:r>
       </w:hyperlink>
     </w:p>
     <w:p>
-      <w:r>
+      <w:pPr>
+        <w:rPr>
+          <w:rFonts w:ascii="Arial" w:hAnsi="Arial" w:cs="Arial"/>
+          <w:sz w:val="24"/>
+          <w:szCs w:val="24"/>
+        </w:rPr>
+      </w:pPr>
+      <w:r>
+        <w:rPr>
+          <w:rFonts w:ascii="Arial" w:hAnsi="Arial" w:cs="Arial"/>
+          <w:sz w:val="24"/>
+          <w:szCs w:val="24"/>
+        </w:rPr>
         <w:t xml:space="preserve">Definition of clinical trials and phases: </w:t>
       </w:r>
       <w:hyperlink r:id="rId13" w:history="1">
         <w:r>
           <w:rPr>
             <w:rStyle w:val="Hyperlink"/>
+            <w:rFonts w:ascii="Arial" w:hAnsi="Arial" w:cs="Arial"/>
+            <w:sz w:val="24"/>
+            <w:szCs w:val="24"/>
           </w:rPr>
           <w:t>https://www.nia.nih.gov/health/what-are-clinical-trials-and-studies</w:t>
         </w:r>
       </w:hyperlink>
     </w:p>
     <w:p>
-      <w:r>
+      <w:pPr>
+        <w:rPr>
+          <w:rFonts w:ascii="Arial" w:hAnsi="Arial" w:cs="Arial"/>
+          <w:sz w:val="24"/>
+          <w:szCs w:val="24"/>
+        </w:rPr>
+      </w:pPr>
+      <w:r>
+        <w:rPr>
+          <w:rFonts w:ascii="Arial" w:hAnsi="Arial" w:cs="Arial"/>
+          <w:sz w:val="24"/>
+          <w:szCs w:val="24"/>
+        </w:rPr>
         <w:t xml:space="preserve">Drug approval process infographic from the FDA: </w:t>
       </w:r>
       <w:hyperlink r:id="rId14" w:history="1">
         <w:r>
           <w:rPr>
             <w:rStyle w:val="Hyperlink"/>
+            <w:rFonts w:ascii="Arial" w:hAnsi="Arial" w:cs="Arial"/>
+            <w:sz w:val="24"/>
+            <w:szCs w:val="24"/>
           </w:rPr>
           <w:t>https://www.fda.gov/drugs/information-consumers-and-patients-drugs/fda-drug-approval-process-infographic-horizontal</w:t>
         </w:r>
@@ -162,23 +377,254 @@
       <w:pPr>
         <w:rPr>
           <w:rStyle w:val="Hyperlink"/>
+          <w:rFonts w:ascii="Arial" w:hAnsi="Arial" w:cs="Arial"/>
           <w:color w:val="auto"/>
-        </w:rPr>
-      </w:pPr>
-      <w:r>
+          <w:sz w:val="24"/>
+          <w:szCs w:val="24"/>
+        </w:rPr>
+      </w:pPr>
+      <w:r>
+        <w:rPr>
+          <w:rFonts w:ascii="Arial" w:hAnsi="Arial" w:cs="Arial"/>
+          <w:sz w:val="24"/>
+          <w:szCs w:val="24"/>
+        </w:rPr>
         <w:t xml:space="preserve">More information on clinical trials from the FDA: </w:t>
       </w:r>
       <w:hyperlink r:id="rId15" w:history="1">
         <w:r>
           <w:rPr>
             <w:rStyle w:val="Hyperlink"/>
+            <w:rFonts w:ascii="Arial" w:hAnsi="Arial" w:cs="Arial"/>
+            <w:sz w:val="24"/>
+            <w:szCs w:val="24"/>
           </w:rPr>
           <w:t>https://www.fda.gov/drugs/information-consumers-and-patients-drugs/inside-clinical-trials-testing-medical-products-people</w:t>
         </w:r>
       </w:hyperlink>
     </w:p>
-    <w:p/>
-    <w:p/>
+    <w:p>
+      <w:pPr>
+        <w:rPr>
+          <w:rFonts w:ascii="Arial" w:hAnsi="Arial" w:cs="Arial"/>
+          <w:sz w:val="24"/>
+          <w:szCs w:val="24"/>
+        </w:rPr>
+      </w:pPr>
+    </w:p>
+    <w:p>
+      <w:pPr>
+        <w:rPr>
+          <w:rFonts w:ascii="Arial" w:hAnsi="Arial" w:cs="Arial"/>
+          <w:sz w:val="24"/>
+          <w:szCs w:val="24"/>
+        </w:rPr>
+      </w:pPr>
+      <w:r>
+        <w:rPr>
+          <w:rFonts w:ascii="Arial" w:hAnsi="Arial" w:cs="Arial"/>
+          <w:sz w:val="24"/>
+          <w:szCs w:val="24"/>
+        </w:rPr>
+        <w:t xml:space="preserve">‘COVID-19 and readjusting clinical trials’ article from The Lancet: </w:t>
+      </w:r>
+      <w:hyperlink r:id="rId16" w:history="1">
+        <w:r>
+          <w:rPr>
+            <w:rStyle w:val="Hyperlink"/>
+            <w:rFonts w:ascii="Arial" w:hAnsi="Arial" w:cs="Arial"/>
+            <w:sz w:val="24"/>
+            <w:szCs w:val="24"/>
+          </w:rPr>
+          <w:t>https://www.thelancet.com/journals/lancet/article/PIIS0140-6736(20)31787-6/fulltext</w:t>
+        </w:r>
+      </w:hyperlink>
+    </w:p>
+    <w:p>
+      <w:pPr>
+        <w:rPr>
+          <w:rFonts w:ascii="Arial" w:hAnsi="Arial" w:cs="Arial"/>
+          <w:sz w:val="24"/>
+          <w:szCs w:val="24"/>
+        </w:rPr>
+      </w:pPr>
+      <w:r>
+        <w:rPr>
+          <w:rFonts w:ascii="Arial" w:hAnsi="Arial" w:cs="Arial"/>
+          <w:sz w:val="24"/>
+          <w:szCs w:val="24"/>
+        </w:rPr>
+        <w:t>‘</w:t>
+      </w:r>
+      <w:r>
+        <w:rPr>
+          <w:rFonts w:ascii="Arial" w:hAnsi="Arial" w:cs="Arial"/>
+          <w:sz w:val="24"/>
+          <w:szCs w:val="24"/>
+        </w:rPr>
+        <w:t xml:space="preserve">Assistance </w:t>
+      </w:r>
+      <w:proofErr w:type="spellStart"/>
+      <w:r>
+        <w:rPr>
+          <w:rFonts w:ascii="Arial" w:hAnsi="Arial" w:cs="Arial"/>
+          <w:sz w:val="24"/>
+          <w:szCs w:val="24"/>
+        </w:rPr>
+        <w:t>Publique</w:t>
+      </w:r>
+      <w:proofErr w:type="spellEnd"/>
+      <w:r>
+        <w:rPr>
+          <w:rFonts w:ascii="Arial" w:hAnsi="Arial" w:cs="Arial"/>
+          <w:sz w:val="24"/>
+          <w:szCs w:val="24"/>
+        </w:rPr>
+        <w:t>–</w:t>
+      </w:r>
+      <w:proofErr w:type="spellStart"/>
+      <w:r>
+        <w:rPr>
+          <w:rFonts w:ascii="Arial" w:hAnsi="Arial" w:cs="Arial"/>
+          <w:sz w:val="24"/>
+          <w:szCs w:val="24"/>
+        </w:rPr>
+        <w:t>Hôpitaux</w:t>
+      </w:r>
+      <w:proofErr w:type="spellEnd"/>
+      <w:r>
+        <w:rPr>
+          <w:rFonts w:ascii="Arial" w:hAnsi="Arial" w:cs="Arial"/>
+          <w:sz w:val="24"/>
+          <w:szCs w:val="24"/>
+        </w:rPr>
+        <w:t xml:space="preserve"> de Paris' response to the COVID-19 pandemic</w:t>
+      </w:r>
+      <w:r>
+        <w:rPr>
+          <w:rFonts w:ascii="Arial" w:hAnsi="Arial" w:cs="Arial"/>
+          <w:sz w:val="24"/>
+          <w:szCs w:val="24"/>
+        </w:rPr>
+        <w:t>’ article from the Lancet:</w:t>
+      </w:r>
+    </w:p>
+    <w:p>
+      <w:pPr>
+        <w:rPr>
+          <w:rFonts w:ascii="Arial" w:hAnsi="Arial" w:cs="Arial"/>
+          <w:sz w:val="24"/>
+          <w:szCs w:val="24"/>
+        </w:rPr>
+      </w:pPr>
+      <w:hyperlink r:id="rId17" w:history="1">
+        <w:r>
+          <w:rPr>
+            <w:rStyle w:val="Hyperlink"/>
+            <w:rFonts w:ascii="Arial" w:hAnsi="Arial" w:cs="Arial"/>
+            <w:sz w:val="24"/>
+            <w:szCs w:val="24"/>
+          </w:rPr>
+          <w:t>https://www.thelancet.com/journals/lancet/article/PIIS0140-6736(20)31210-1/fulltext</w:t>
+        </w:r>
+      </w:hyperlink>
+    </w:p>
+    <w:p>
+      <w:pPr>
+        <w:rPr>
+          <w:rFonts w:ascii="Arial" w:hAnsi="Arial" w:cs="Arial"/>
+          <w:sz w:val="24"/>
+          <w:szCs w:val="24"/>
+        </w:rPr>
+      </w:pPr>
+    </w:p>
+    <w:p>
+      <w:pPr>
+        <w:rPr>
+          <w:rFonts w:ascii="Arial" w:hAnsi="Arial" w:cs="Arial"/>
+          <w:sz w:val="24"/>
+          <w:szCs w:val="24"/>
+        </w:rPr>
+      </w:pPr>
+      <w:r>
+        <w:rPr>
+          <w:rFonts w:ascii="Arial" w:hAnsi="Arial" w:cs="Arial"/>
+          <w:sz w:val="24"/>
+          <w:szCs w:val="24"/>
+        </w:rPr>
+        <w:t>Images:</w:t>
+      </w:r>
+    </w:p>
+    <w:p>
+      <w:hyperlink r:id="rId18" w:history="1">
+        <w:r>
+          <w:rPr>
+            <w:rStyle w:val="Hyperlink"/>
+          </w:rPr>
+          <w:t>https://pixabay.com</w:t>
+        </w:r>
+      </w:hyperlink>
+    </w:p>
+    <w:p>
+      <w:hyperlink r:id="rId19" w:history="1">
+        <w:r>
+          <w:rPr>
+            <w:rStyle w:val="Hyperlink"/>
+            <w:shd w:val="clear" w:color="auto" w:fill="FFFFFF"/>
+          </w:rPr>
+          <w:t>https://creativecommons.org/</w:t>
+        </w:r>
+      </w:hyperlink>
+      <w:r>
+        <w:rPr>
+          <w:color w:val="686868"/>
+          <w:shd w:val="clear" w:color="auto" w:fill="FFFFFF"/>
+        </w:rPr>
+        <w:t xml:space="preserve"> - Image: </w:t>
+      </w:r>
+      <w:hyperlink r:id="rId20" w:history="1">
+        <w:r>
+          <w:rPr>
+            <w:rStyle w:val="Hyperlink"/>
+            <w:color w:val="049CCF"/>
+            <w:shd w:val="clear" w:color="auto" w:fill="FFFFFF"/>
+          </w:rPr>
+          <w:t>“State Public Health Laboratory in Exton Tests for COVID-19”</w:t>
+        </w:r>
+      </w:hyperlink>
+      <w:r>
+        <w:rPr>
+          <w:color w:val="686868"/>
+          <w:shd w:val="clear" w:color="auto" w:fill="FFFFFF"/>
+        </w:rPr>
+        <w:t> </w:t>
+      </w:r>
+    </w:p>
+    <w:p>
+      <w:hyperlink r:id="rId21" w:history="1">
+        <w:r>
+          <w:rPr>
+            <w:rStyle w:val="Hyperlink"/>
+          </w:rPr>
+          <w:t>https://www.cdc.gov/media/subtopic/images.htm</w:t>
+        </w:r>
+      </w:hyperlink>
+      <w:r>
+        <w:t xml:space="preserve"> : </w:t>
+      </w:r>
+      <w:r>
+        <w:t>CDC/ Alissa Eckert, MSMI; Dan Higgins, MAMS</w:t>
+      </w:r>
+    </w:p>
+    <w:p>
+      <w:pPr>
+        <w:rPr>
+          <w:rFonts w:ascii="Arial" w:hAnsi="Arial" w:cs="Arial"/>
+          <w:sz w:val="24"/>
+          <w:szCs w:val="24"/>
+        </w:rPr>
+      </w:pPr>
+    </w:p>
     <w:sectPr>
       <w:pgSz w:w="12240" w:h="15840"/>
       <w:pgMar w:top="1440" w:right="1440" w:bottom="1440" w:left="1440" w:header="720" w:footer="720" w:gutter="0"/>
@@ -1441,6 +1887,27 @@
     <w:name w:val="Normal"/>
     <w:qFormat/>
   </w:style>
+  <w:style w:type="paragraph" w:styleId="Heading1">
+    <w:name w:val="heading 1"/>
+    <w:basedOn w:val="Normal"/>
+    <w:next w:val="Normal"/>
+    <w:link w:val="Heading1Char"/>
+    <w:uiPriority w:val="9"/>
+    <w:qFormat/>
+    <w:rsid w:val="00370A76"/>
+    <w:pPr>
+      <w:keepNext/>
+      <w:keepLines/>
+      <w:spacing w:before="240" w:after="0"/>
+      <w:outlineLvl w:val="0"/>
+    </w:pPr>
+    <w:rPr>
+      <w:rFonts w:asciiTheme="majorHAnsi" w:eastAsiaTheme="majorEastAsia" w:hAnsiTheme="majorHAnsi" w:cstheme="majorBidi"/>
+      <w:color w:val="2F5496" w:themeColor="accent1" w:themeShade="BF"/>
+      <w:sz w:val="32"/>
+      <w:szCs w:val="32"/>
+    </w:rPr>
+  </w:style>
   <w:style w:type="paragraph" w:styleId="Heading2">
     <w:name w:val="heading 2"/>
     <w:basedOn w:val="Normal"/>
@@ -1561,6 +2028,30 @@
     <w:rPr>
       <w:color w:val="954F72" w:themeColor="followedHyperlink"/>
       <w:u w:val="single"/>
+    </w:rPr>
+  </w:style>
+  <w:style w:type="character" w:customStyle="1" w:styleId="Heading1Char">
+    <w:name w:val="Heading 1 Char"/>
+    <w:basedOn w:val="DefaultParagraphFont"/>
+    <w:link w:val="Heading1"/>
+    <w:uiPriority w:val="9"/>
+    <w:rsid w:val="00370A76"/>
+    <w:rPr>
+      <w:rFonts w:asciiTheme="majorHAnsi" w:eastAsiaTheme="majorEastAsia" w:hAnsiTheme="majorHAnsi" w:cstheme="majorBidi"/>
+      <w:color w:val="2F5496" w:themeColor="accent1" w:themeShade="BF"/>
+      <w:sz w:val="32"/>
+      <w:szCs w:val="32"/>
+    </w:rPr>
+  </w:style>
+  <w:style w:type="character" w:styleId="Emphasis">
+    <w:name w:val="Emphasis"/>
+    <w:basedOn w:val="DefaultParagraphFont"/>
+    <w:uiPriority w:val="20"/>
+    <w:qFormat/>
+    <w:rsid w:val="00764719"/>
+    <w:rPr>
+      <w:i/>
+      <w:iCs/>
     </w:rPr>
   </w:style>
 </w:styles>

</xml_diff>